<commit_message>
hoan thanh bao cao word
</commit_message>
<xml_diff>
--- a/kltn-word-bao-cao/LỜI CAM ĐOAN.docx
+++ b/kltn-word-bao-cao/LỜI CAM ĐOAN.docx
@@ -1,10 +1,10 @@
 
 <file path=word/document.xml><?xml version="1.0" encoding="utf-8"?>
-<w:document xmlns:wpc="http://schemas.microsoft.com/office/word/2010/wordprocessingCanvas" xmlns:cx="http://schemas.microsoft.com/office/drawing/2014/chartex" xmlns:cx1="http://schemas.microsoft.com/office/drawing/2015/9/8/chartex" xmlns:cx2="http://schemas.microsoft.com/office/drawing/2015/10/21/chartex" xmlns:cx3="http://schemas.microsoft.com/office/drawing/2016/5/9/chartex" xmlns:cx4="http://schemas.microsoft.com/office/drawing/2016/5/10/chartex" xmlns:cx5="http://schemas.microsoft.com/office/drawing/2016/5/11/chartex" xmlns:cx6="http://schemas.microsoft.com/office/drawing/2016/5/12/chartex" xmlns:cx7="http://schemas.microsoft.com/office/drawing/2016/5/13/chartex" xmlns:cx8="http://schemas.microsoft.com/office/drawing/2016/5/14/chartex" xmlns:mc="http://schemas.openxmlformats.org/markup-compatibility/2006" xmlns:aink="http://schemas.microsoft.com/office/drawing/2016/ink" xmlns:am3d="http://schemas.microsoft.com/office/drawing/2017/model3d" xmlns:o="urn:schemas-microsoft-com:office:office" xmlns:r="http://schemas.openxmlformats.org/officeDocument/2006/relationships" xmlns:m="http://schemas.openxmlformats.org/officeDocument/2006/math" xmlns:v="urn:schemas-microsoft-com:vml" xmlns:wp14="http://schemas.microsoft.com/office/word/2010/wordprocessingDrawing" xmlns:wp="http://schemas.openxmlformats.org/drawingml/2006/wordprocessingDrawing" xmlns:w10="urn:schemas-microsoft-com:office:word" xmlns:w="http://schemas.openxmlformats.org/wordprocessingml/2006/main" xmlns:w14="http://schemas.microsoft.com/office/word/2010/wordml" xmlns:w15="http://schemas.microsoft.com/office/word/2012/wordml" xmlns:w16cex="http://schemas.microsoft.com/office/word/2018/wordml/cex" xmlns:w16cid="http://schemas.microsoft.com/office/word/2016/wordml/cid" xmlns:w16="http://schemas.microsoft.com/office/word/2018/wordml" xmlns:w16sdtdh="http://schemas.microsoft.com/office/word/2020/wordml/sdtdatahash" xmlns:w16se="http://schemas.microsoft.com/office/word/2015/wordml/symex" xmlns:wpg="http://schemas.microsoft.com/office/word/2010/wordprocessingGroup" xmlns:wpi="http://schemas.microsoft.com/office/word/2010/wordprocessingInk" xmlns:wne="http://schemas.microsoft.com/office/word/2006/wordml" xmlns:wps="http://schemas.microsoft.com/office/word/2010/wordprocessingShape" mc:Ignorable="w14 w15 w16se w16cid w16 w16cex w16sdtdh wp14">
+<w:document xmlns:wpc="http://schemas.microsoft.com/office/word/2010/wordprocessingCanvas" xmlns:mc="http://schemas.openxmlformats.org/markup-compatibility/2006" xmlns:o="urn:schemas-microsoft-com:office:office" xmlns:r="http://schemas.openxmlformats.org/officeDocument/2006/relationships" xmlns:m="http://schemas.openxmlformats.org/officeDocument/2006/math" xmlns:v="urn:schemas-microsoft-com:vml" xmlns:wp14="http://schemas.microsoft.com/office/word/2010/wordprocessingDrawing" xmlns:wp="http://schemas.openxmlformats.org/drawingml/2006/wordprocessingDrawing" xmlns:w="http://schemas.openxmlformats.org/wordprocessingml/2006/main" xmlns:w14="http://schemas.microsoft.com/office/word/2010/wordml" xmlns:w10="urn:schemas-microsoft-com:office:word" xmlns:w15="http://schemas.microsoft.com/office/word/2012/wordml" xmlns:wpg="http://schemas.microsoft.com/office/word/2010/wordprocessingGroup" xmlns:wpi="http://schemas.microsoft.com/office/word/2010/wordprocessingInk" xmlns:wne="http://schemas.microsoft.com/office/word/2006/wordml" xmlns:wps="http://schemas.microsoft.com/office/word/2010/wordprocessingShape" xmlns:wpsCustomData="http://www.wps.cn/officeDocument/2013/wpsCustomData" mc:Ignorable="w14 w15 wp14">
   <w:body>
     <w:p>
       <w:pPr>
-        <w:pStyle w:val="Title"/>
+        <w:pStyle w:val="4"/>
         <w:spacing w:before="0" w:after="0"/>
         <w:rPr>
           <w:color w:val="auto"/>
@@ -40,7 +40,7 @@
     </w:p>
     <w:p>
       <w:pPr>
-        <w:pStyle w:val="ListParagraph"/>
+        <w:pStyle w:val="6"/>
         <w:numPr>
           <w:ilvl w:val="0"/>
           <w:numId w:val="1"/>
@@ -57,7 +57,6 @@
         </w:rPr>
         <w:t xml:space="preserve">Những nội dung trong luận văn này là do tôi thực hiện dưới sự hướng dẫn trực tiếp của </w:t>
       </w:r>
-      <w:proofErr w:type="spellStart"/>
       <w:r>
         <w:rPr>
           <w:iCs/>
@@ -65,7 +64,6 @@
         </w:rPr>
         <w:t>cô</w:t>
       </w:r>
-      <w:proofErr w:type="spellEnd"/>
       <w:r>
         <w:rPr>
           <w:iCs/>
@@ -82,7 +80,7 @@
     </w:p>
     <w:p>
       <w:pPr>
-        <w:pStyle w:val="ListParagraph"/>
+        <w:pStyle w:val="6"/>
         <w:numPr>
           <w:ilvl w:val="0"/>
           <w:numId w:val="1"/>
@@ -102,29 +100,22 @@
     </w:p>
     <w:p>
       <w:pPr>
-        <w:pStyle w:val="ListParagraph"/>
+        <w:pStyle w:val="6"/>
         <w:numPr>
           <w:ilvl w:val="0"/>
           <w:numId w:val="1"/>
         </w:numPr>
         <w:spacing w:line="360" w:lineRule="auto"/>
-        <w:jc w:val="both"/>
-        <w:rPr>
-          <w:iCs/>
-        </w:rPr>
-      </w:pPr>
-      <w:r>
-        <w:rPr>
-          <w:iCs/>
-        </w:rPr>
-        <w:t>Mọi sao chép không hợp lệ, vi phạm quy chế đào tạo, hay gian trá,</w:t>
-      </w:r>
-      <w:r>
-        <w:rPr>
-          <w:iCs/>
-        </w:rPr>
-        <w:br/>
-        <w:t>tôi xin chịu hoàn toàn trách nhiệm.</w:t>
+        <w:jc w:val="left"/>
+        <w:rPr>
+          <w:iCs/>
+        </w:rPr>
+      </w:pPr>
+      <w:r>
+        <w:rPr>
+          <w:iCs/>
+        </w:rPr>
+        <w:t>Mọi sao chép không hợp lệ, vi phạm quy chế đào tạo, hay gian trá,tôi xin chịu hoàn toàn trách nhiệm.</w:t>
       </w:r>
     </w:p>
     <w:p>
@@ -153,21 +144,18 @@
         <w:rPr>
           <w:iCs/>
         </w:rPr>
-        <w:t>Đ</w:t>
-      </w:r>
-      <w:r>
-        <w:rPr>
-          <w:iCs/>
-        </w:rPr>
-        <w:t xml:space="preserve">à Nẵng, ngày </w:t>
-      </w:r>
-      <w:r>
-        <w:rPr>
+        <w:t xml:space="preserve">Đà Nẵng, ngày </w:t>
+      </w:r>
+      <w:r>
+        <w:rPr>
+          <w:rFonts w:hint="default"/>
           <w:iCs/>
           <w:lang w:val="en-US"/>
         </w:rPr>
-        <w:t>08</w:t>
-      </w:r>
+        <w:t>19</w:t>
+      </w:r>
+      <w:bookmarkStart w:id="0" w:name="_GoBack"/>
+      <w:bookmarkEnd w:id="0"/>
       <w:r>
         <w:rPr>
           <w:iCs/>
@@ -192,14 +180,7 @@
           <w:iCs/>
           <w:lang w:val="en-US"/>
         </w:rPr>
-        <w:t>2</w:t>
-      </w:r>
-      <w:r>
-        <w:rPr>
-          <w:iCs/>
-          <w:lang w:val="en-US"/>
-        </w:rPr>
-        <w:t>5</w:t>
+        <w:t>25</w:t>
       </w:r>
       <w:r>
         <w:rPr>
@@ -217,21 +198,12 @@
           <w:iCs/>
         </w:rPr>
       </w:pPr>
-      <w:proofErr w:type="spellStart"/>
       <w:r>
         <w:rPr>
           <w:iCs/>
           <w:lang w:val="en-US"/>
         </w:rPr>
-        <w:t>Nhóm</w:t>
-      </w:r>
-      <w:proofErr w:type="spellEnd"/>
-      <w:r>
-        <w:rPr>
-          <w:iCs/>
-          <w:lang w:val="en-US"/>
-        </w:rPr>
-        <w:t xml:space="preserve"> s</w:t>
+        <w:t>Nhóm s</w:t>
       </w:r>
       <w:r>
         <w:rPr>
@@ -242,7 +214,7 @@
     </w:p>
     <w:p>
       <w:pPr>
-        <w:pStyle w:val="ListParagraph"/>
+        <w:pStyle w:val="6"/>
         <w:numPr>
           <w:ilvl w:val="0"/>
           <w:numId w:val="2"/>
@@ -268,7 +240,7 @@
     </w:p>
     <w:p>
       <w:pPr>
-        <w:pStyle w:val="ListParagraph"/>
+        <w:pStyle w:val="6"/>
         <w:numPr>
           <w:ilvl w:val="0"/>
           <w:numId w:val="2"/>
@@ -294,7 +266,7 @@
     </w:p>
     <w:p>
       <w:pPr>
-        <w:pStyle w:val="ListParagraph"/>
+        <w:pStyle w:val="6"/>
         <w:numPr>
           <w:ilvl w:val="0"/>
           <w:numId w:val="2"/>
@@ -320,7 +292,7 @@
     </w:p>
     <w:p>
       <w:pPr>
-        <w:pStyle w:val="ListParagraph"/>
+        <w:pStyle w:val="6"/>
         <w:numPr>
           <w:ilvl w:val="0"/>
           <w:numId w:val="2"/>
@@ -346,7 +318,7 @@
     </w:p>
     <w:p>
       <w:pPr>
-        <w:pStyle w:val="ListParagraph"/>
+        <w:pStyle w:val="6"/>
         <w:numPr>
           <w:ilvl w:val="0"/>
           <w:numId w:val="2"/>
@@ -448,20 +420,70 @@
     <w:sectPr>
       <w:pgSz w:w="12240" w:h="15840"/>
       <w:pgMar w:top="1440" w:right="1440" w:bottom="1440" w:left="1440" w:header="720" w:footer="720" w:gutter="0"/>
-      <w:cols w:space="720"/>
-      <w:docGrid w:linePitch="360"/>
+      <w:cols w:space="720" w:num="1"/>
+      <w:docGrid w:linePitch="360" w:charSpace="0"/>
     </w:sectPr>
   </w:body>
 </w:document>
 </file>
 
+<file path=word/endnotes.xml><?xml version="1.0" encoding="utf-8"?>
+<w:endnotes xmlns:wpc="http://schemas.microsoft.com/office/word/2010/wordprocessingCanvas" xmlns:mc="http://schemas.openxmlformats.org/markup-compatibility/2006" xmlns:o="urn:schemas-microsoft-com:office:office" xmlns:r="http://schemas.openxmlformats.org/officeDocument/2006/relationships" xmlns:m="http://schemas.openxmlformats.org/officeDocument/2006/math" xmlns:v="urn:schemas-microsoft-com:vml" xmlns:wp14="http://schemas.microsoft.com/office/word/2010/wordprocessingDrawing" xmlns:wp="http://schemas.openxmlformats.org/drawingml/2006/wordprocessingDrawing" xmlns:w="http://schemas.openxmlformats.org/wordprocessingml/2006/main" xmlns:w14="http://schemas.microsoft.com/office/word/2010/wordml" xmlns:w15="http://schemas.microsoft.com/office/word/2012/wordml" xmlns:w10="urn:schemas-microsoft-com:office:word" xmlns:wpg="http://schemas.microsoft.com/office/word/2010/wordprocessingGroup" xmlns:wpi="http://schemas.microsoft.com/office/word/2010/wordprocessingInk" xmlns:wne="http://schemas.microsoft.com/office/word/2006/wordml" xmlns:wps="http://schemas.microsoft.com/office/word/2010/wordprocessingShape" xmlns:wpsCustomData="http://www.wps.cn/officeDocument/2013/wpsCustomData" mc:Ignorable="w14 w15 wp14">
+  <w:endnote w:type="separator" w:id="0">
+    <w:p>
+      <w:pPr>
+        <w:spacing w:line="240" w:lineRule="auto"/>
+      </w:pPr>
+      <w:r>
+        <w:separator/>
+      </w:r>
+    </w:p>
+  </w:endnote>
+  <w:endnote w:type="continuationSeparator" w:id="1">
+    <w:p>
+      <w:pPr>
+        <w:spacing w:line="240" w:lineRule="auto"/>
+      </w:pPr>
+      <w:r>
+        <w:continuationSeparator/>
+      </w:r>
+    </w:p>
+  </w:endnote>
+</w:endnotes>
+</file>
+
+<file path=word/footnotes.xml><?xml version="1.0" encoding="utf-8"?>
+<w:footnotes xmlns:wpc="http://schemas.microsoft.com/office/word/2010/wordprocessingCanvas" xmlns:mc="http://schemas.openxmlformats.org/markup-compatibility/2006" xmlns:o="urn:schemas-microsoft-com:office:office" xmlns:r="http://schemas.openxmlformats.org/officeDocument/2006/relationships" xmlns:m="http://schemas.openxmlformats.org/officeDocument/2006/math" xmlns:v="urn:schemas-microsoft-com:vml" xmlns:wp14="http://schemas.microsoft.com/office/word/2010/wordprocessingDrawing" xmlns:wp="http://schemas.openxmlformats.org/drawingml/2006/wordprocessingDrawing" xmlns:w="http://schemas.openxmlformats.org/wordprocessingml/2006/main" xmlns:w14="http://schemas.microsoft.com/office/word/2010/wordml" xmlns:w15="http://schemas.microsoft.com/office/word/2012/wordml" xmlns:w10="urn:schemas-microsoft-com:office:word" xmlns:wpg="http://schemas.microsoft.com/office/word/2010/wordprocessingGroup" xmlns:wpi="http://schemas.microsoft.com/office/word/2010/wordprocessingInk" xmlns:wne="http://schemas.microsoft.com/office/word/2006/wordml" xmlns:wps="http://schemas.microsoft.com/office/word/2010/wordprocessingShape" xmlns:wpsCustomData="http://www.wps.cn/officeDocument/2013/wpsCustomData" mc:Ignorable="w14 w15 wp14">
+  <w:footnote w:type="separator" w:id="0">
+    <w:p>
+      <w:pPr>
+        <w:spacing w:before="0" w:after="0" w:line="240" w:lineRule="auto"/>
+      </w:pPr>
+      <w:r>
+        <w:separator/>
+      </w:r>
+    </w:p>
+  </w:footnote>
+  <w:footnote w:type="continuationSeparator" w:id="1">
+    <w:p>
+      <w:pPr>
+        <w:spacing w:before="0" w:after="0" w:line="240" w:lineRule="auto"/>
+      </w:pPr>
+      <w:r>
+        <w:continuationSeparator/>
+      </w:r>
+    </w:p>
+  </w:footnote>
+</w:footnotes>
+</file>
+
 <file path=word/numbering.xml><?xml version="1.0" encoding="utf-8"?>
-<w:numbering xmlns:wpc="http://schemas.microsoft.com/office/word/2010/wordprocessingCanvas" xmlns:cx="http://schemas.microsoft.com/office/drawing/2014/chartex" xmlns:cx1="http://schemas.microsoft.com/office/drawing/2015/9/8/chartex" xmlns:cx2="http://schemas.microsoft.com/office/drawing/2015/10/21/chartex" xmlns:cx3="http://schemas.microsoft.com/office/drawing/2016/5/9/chartex" xmlns:cx4="http://schemas.microsoft.com/office/drawing/2016/5/10/chartex" xmlns:cx5="http://schemas.microsoft.com/office/drawing/2016/5/11/chartex" xmlns:cx6="http://schemas.microsoft.com/office/drawing/2016/5/12/chartex" xmlns:cx7="http://schemas.microsoft.com/office/drawing/2016/5/13/chartex" xmlns:cx8="http://schemas.microsoft.com/office/drawing/2016/5/14/chartex" xmlns:mc="http://schemas.openxmlformats.org/markup-compatibility/2006" xmlns:aink="http://schemas.microsoft.com/office/drawing/2016/ink" xmlns:am3d="http://schemas.microsoft.com/office/drawing/2017/model3d" xmlns:o="urn:schemas-microsoft-com:office:office" xmlns:r="http://schemas.openxmlformats.org/officeDocument/2006/relationships" xmlns:m="http://schemas.openxmlformats.org/officeDocument/2006/math" xmlns:v="urn:schemas-microsoft-com:vml" xmlns:wp14="http://schemas.microsoft.com/office/word/2010/wordprocessingDrawing" xmlns:wp="http://schemas.openxmlformats.org/drawingml/2006/wordprocessingDrawing" xmlns:w10="urn:schemas-microsoft-com:office:word" xmlns:w="http://schemas.openxmlformats.org/wordprocessingml/2006/main" xmlns:w14="http://schemas.microsoft.com/office/word/2010/wordml" xmlns:w15="http://schemas.microsoft.com/office/word/2012/wordml" xmlns:w16cex="http://schemas.microsoft.com/office/word/2018/wordml/cex" xmlns:w16cid="http://schemas.microsoft.com/office/word/2016/wordml/cid" xmlns:w16="http://schemas.microsoft.com/office/word/2018/wordml" xmlns:w16sdtdh="http://schemas.microsoft.com/office/word/2020/wordml/sdtdatahash" xmlns:w16se="http://schemas.microsoft.com/office/word/2015/wordml/symex" xmlns:wpg="http://schemas.microsoft.com/office/word/2010/wordprocessingGroup" xmlns:wpi="http://schemas.microsoft.com/office/word/2010/wordprocessingInk" xmlns:wne="http://schemas.microsoft.com/office/word/2006/wordml" xmlns:wps="http://schemas.microsoft.com/office/word/2010/wordprocessingShape" mc:Ignorable="w14 w15 w16se w16cid w16 w16cex w16sdtdh wp14">
-  <w:abstractNum w:abstractNumId="0" w15:restartNumberingAfterBreak="0">
+<w:numbering xmlns:wpc="http://schemas.microsoft.com/office/word/2010/wordprocessingCanvas" xmlns:mc="http://schemas.openxmlformats.org/markup-compatibility/2006" xmlns:o="urn:schemas-microsoft-com:office:office" xmlns:r="http://schemas.openxmlformats.org/officeDocument/2006/relationships" xmlns:m="http://schemas.openxmlformats.org/officeDocument/2006/math" xmlns:v="urn:schemas-microsoft-com:vml" xmlns:wp14="http://schemas.microsoft.com/office/word/2010/wordprocessingDrawing" xmlns:wp="http://schemas.openxmlformats.org/drawingml/2006/wordprocessingDrawing" xmlns:w10="urn:schemas-microsoft-com:office:word" xmlns:w="http://schemas.openxmlformats.org/wordprocessingml/2006/main" xmlns:w14="http://schemas.microsoft.com/office/word/2010/wordml" xmlns:wpg="http://schemas.microsoft.com/office/word/2010/wordprocessingGroup" xmlns:wpi="http://schemas.microsoft.com/office/word/2010/wordprocessingInk" xmlns:wne="http://schemas.microsoft.com/office/word/2006/wordml" xmlns:wps="http://schemas.microsoft.com/office/word/2010/wordprocessingShape" xmlns:wpsCustomData="http://www.wps.cn/officeDocument/2013/wpsCustomData" mc:Ignorable="w14 wp14">
+  <w:abstractNum w:abstractNumId="0">
     <w:nsid w:val="4532605A"/>
-    <w:multiLevelType w:val="hybridMultilevel"/>
-    <w:tmpl w:val="FF202352"/>
-    <w:lvl w:ilvl="0" w:tplc="6E2022B0">
+    <w:multiLevelType w:val="multilevel"/>
+    <w:tmpl w:val="4532605A"/>
+    <w:lvl w:ilvl="0" w:tentative="0">
       <w:start w:val="1"/>
       <w:numFmt w:val="decimal"/>
       <w:lvlText w:val="%1."/>
@@ -473,7 +495,7 @@
         <w:rFonts w:hint="default"/>
       </w:rPr>
     </w:lvl>
-    <w:lvl w:ilvl="1" w:tplc="08090019" w:tentative="1">
+    <w:lvl w:ilvl="1" w:tentative="0">
       <w:start w:val="1"/>
       <w:numFmt w:val="lowerLetter"/>
       <w:lvlText w:val="%2."/>
@@ -482,7 +504,7 @@
         <w:ind w:left="7200" w:hanging="360"/>
       </w:pPr>
     </w:lvl>
-    <w:lvl w:ilvl="2" w:tplc="0809001B" w:tentative="1">
+    <w:lvl w:ilvl="2" w:tentative="0">
       <w:start w:val="1"/>
       <w:numFmt w:val="lowerRoman"/>
       <w:lvlText w:val="%3."/>
@@ -491,7 +513,7 @@
         <w:ind w:left="7920" w:hanging="180"/>
       </w:pPr>
     </w:lvl>
-    <w:lvl w:ilvl="3" w:tplc="0809000F" w:tentative="1">
+    <w:lvl w:ilvl="3" w:tentative="0">
       <w:start w:val="1"/>
       <w:numFmt w:val="decimal"/>
       <w:lvlText w:val="%4."/>
@@ -500,7 +522,7 @@
         <w:ind w:left="8640" w:hanging="360"/>
       </w:pPr>
     </w:lvl>
-    <w:lvl w:ilvl="4" w:tplc="08090019" w:tentative="1">
+    <w:lvl w:ilvl="4" w:tentative="0">
       <w:start w:val="1"/>
       <w:numFmt w:val="lowerLetter"/>
       <w:lvlText w:val="%5."/>
@@ -509,7 +531,7 @@
         <w:ind w:left="9360" w:hanging="360"/>
       </w:pPr>
     </w:lvl>
-    <w:lvl w:ilvl="5" w:tplc="0809001B" w:tentative="1">
+    <w:lvl w:ilvl="5" w:tentative="0">
       <w:start w:val="1"/>
       <w:numFmt w:val="lowerRoman"/>
       <w:lvlText w:val="%6."/>
@@ -518,7 +540,7 @@
         <w:ind w:left="10080" w:hanging="180"/>
       </w:pPr>
     </w:lvl>
-    <w:lvl w:ilvl="6" w:tplc="0809000F" w:tentative="1">
+    <w:lvl w:ilvl="6" w:tentative="0">
       <w:start w:val="1"/>
       <w:numFmt w:val="decimal"/>
       <w:lvlText w:val="%7."/>
@@ -527,7 +549,7 @@
         <w:ind w:left="10800" w:hanging="360"/>
       </w:pPr>
     </w:lvl>
-    <w:lvl w:ilvl="7" w:tplc="08090019" w:tentative="1">
+    <w:lvl w:ilvl="7" w:tentative="0">
       <w:start w:val="1"/>
       <w:numFmt w:val="lowerLetter"/>
       <w:lvlText w:val="%8."/>
@@ -536,7 +558,7 @@
         <w:ind w:left="11520" w:hanging="360"/>
       </w:pPr>
     </w:lvl>
-    <w:lvl w:ilvl="8" w:tplc="0809001B" w:tentative="1">
+    <w:lvl w:ilvl="8" w:tentative="0">
       <w:start w:val="1"/>
       <w:numFmt w:val="lowerRoman"/>
       <w:lvlText w:val="%9."/>
@@ -546,11 +568,11 @@
       </w:pPr>
     </w:lvl>
   </w:abstractNum>
-  <w:abstractNum w:abstractNumId="1" w15:restartNumberingAfterBreak="0">
+  <w:abstractNum w:abstractNumId="1">
     <w:nsid w:val="6FFB3C02"/>
-    <w:multiLevelType w:val="hybridMultilevel"/>
-    <w:tmpl w:val="2BC8EA24"/>
-    <w:lvl w:ilvl="0" w:tplc="04090019">
+    <w:multiLevelType w:val="multilevel"/>
+    <w:tmpl w:val="6FFB3C02"/>
+    <w:lvl w:ilvl="0" w:tentative="0">
       <w:start w:val="1"/>
       <w:numFmt w:val="lowerLetter"/>
       <w:lvlText w:val="%1."/>
@@ -562,7 +584,7 @@
         <w:rFonts w:hint="default"/>
       </w:rPr>
     </w:lvl>
-    <w:lvl w:ilvl="1" w:tplc="04090019" w:tentative="1">
+    <w:lvl w:ilvl="1" w:tentative="0">
       <w:start w:val="1"/>
       <w:numFmt w:val="lowerLetter"/>
       <w:lvlText w:val="%2."/>
@@ -571,7 +593,7 @@
         <w:ind w:left="1440" w:hanging="360"/>
       </w:pPr>
     </w:lvl>
-    <w:lvl w:ilvl="2" w:tplc="0409001B" w:tentative="1">
+    <w:lvl w:ilvl="2" w:tentative="0">
       <w:start w:val="1"/>
       <w:numFmt w:val="lowerRoman"/>
       <w:lvlText w:val="%3."/>
@@ -580,7 +602,7 @@
         <w:ind w:left="2160" w:hanging="180"/>
       </w:pPr>
     </w:lvl>
-    <w:lvl w:ilvl="3" w:tplc="0409000F" w:tentative="1">
+    <w:lvl w:ilvl="3" w:tentative="0">
       <w:start w:val="1"/>
       <w:numFmt w:val="decimal"/>
       <w:lvlText w:val="%4."/>
@@ -589,7 +611,7 @@
         <w:ind w:left="2880" w:hanging="360"/>
       </w:pPr>
     </w:lvl>
-    <w:lvl w:ilvl="4" w:tplc="04090019" w:tentative="1">
+    <w:lvl w:ilvl="4" w:tentative="0">
       <w:start w:val="1"/>
       <w:numFmt w:val="lowerLetter"/>
       <w:lvlText w:val="%5."/>
@@ -598,7 +620,7 @@
         <w:ind w:left="3600" w:hanging="360"/>
       </w:pPr>
     </w:lvl>
-    <w:lvl w:ilvl="5" w:tplc="0409001B" w:tentative="1">
+    <w:lvl w:ilvl="5" w:tentative="0">
       <w:start w:val="1"/>
       <w:numFmt w:val="lowerRoman"/>
       <w:lvlText w:val="%6."/>
@@ -607,7 +629,7 @@
         <w:ind w:left="4320" w:hanging="180"/>
       </w:pPr>
     </w:lvl>
-    <w:lvl w:ilvl="6" w:tplc="0409000F" w:tentative="1">
+    <w:lvl w:ilvl="6" w:tentative="0">
       <w:start w:val="1"/>
       <w:numFmt w:val="decimal"/>
       <w:lvlText w:val="%7."/>
@@ -616,7 +638,7 @@
         <w:ind w:left="5040" w:hanging="360"/>
       </w:pPr>
     </w:lvl>
-    <w:lvl w:ilvl="7" w:tplc="04090019" w:tentative="1">
+    <w:lvl w:ilvl="7" w:tentative="0">
       <w:start w:val="1"/>
       <w:numFmt w:val="lowerLetter"/>
       <w:lvlText w:val="%8."/>
@@ -625,7 +647,7 @@
         <w:ind w:left="5760" w:hanging="360"/>
       </w:pPr>
     </w:lvl>
-    <w:lvl w:ilvl="8" w:tplc="0409001B" w:tentative="1">
+    <w:lvl w:ilvl="8" w:tentative="0">
       <w:start w:val="1"/>
       <w:numFmt w:val="lowerRoman"/>
       <w:lvlText w:val="%9."/>
@@ -645,427 +667,293 @@
 </file>
 
 <file path=word/styles.xml><?xml version="1.0" encoding="utf-8"?>
-<w:styles xmlns:mc="http://schemas.openxmlformats.org/markup-compatibility/2006" xmlns:r="http://schemas.openxmlformats.org/officeDocument/2006/relationships" xmlns:w="http://schemas.openxmlformats.org/wordprocessingml/2006/main" xmlns:w14="http://schemas.microsoft.com/office/word/2010/wordml" xmlns:w15="http://schemas.microsoft.com/office/word/2012/wordml" xmlns:w16cex="http://schemas.microsoft.com/office/word/2018/wordml/cex" xmlns:w16cid="http://schemas.microsoft.com/office/word/2016/wordml/cid" xmlns:w16="http://schemas.microsoft.com/office/word/2018/wordml" xmlns:w16sdtdh="http://schemas.microsoft.com/office/word/2020/wordml/sdtdatahash" xmlns:w16se="http://schemas.microsoft.com/office/word/2015/wordml/symex" mc:Ignorable="w14 w15 w16se w16cid w16 w16cex w16sdtdh">
+<w:styles xmlns:mc="http://schemas.openxmlformats.org/markup-compatibility/2006" xmlns:o="urn:schemas-microsoft-com:office:office" xmlns:r="http://schemas.openxmlformats.org/officeDocument/2006/relationships" xmlns:m="http://schemas.openxmlformats.org/officeDocument/2006/math" xmlns:v="urn:schemas-microsoft-com:vml" xmlns:w="http://schemas.openxmlformats.org/wordprocessingml/2006/main" xmlns:w14="http://schemas.microsoft.com/office/word/2010/wordml" xmlns:w10="urn:schemas-microsoft-com:office:word" xmlns:sl="http://schemas.openxmlformats.org/schemaLibrary/2006/main" xmlns:wpsCustomData="http://www.wps.cn/officeDocument/2013/wpsCustomData" mc:Ignorable="w14">
   <w:docDefaults>
     <w:rPrDefault>
       <w:rPr>
-        <w:rFonts w:asciiTheme="minorHAnsi" w:eastAsiaTheme="minorHAnsi" w:hAnsiTheme="minorHAnsi" w:cstheme="minorBidi"/>
-        <w:sz w:val="22"/>
-        <w:szCs w:val="22"/>
-        <w:lang w:val="en-US" w:eastAsia="en-US" w:bidi="ar-SA"/>
+        <w:rFonts w:asciiTheme="minorHAnsi" w:hAnsiTheme="minorHAnsi" w:eastAsiaTheme="minorHAnsi" w:cstheme="minorBidi"/>
       </w:rPr>
     </w:rPrDefault>
-    <w:pPrDefault>
-      <w:pPr>
-        <w:spacing w:after="160" w:line="259" w:lineRule="auto"/>
-      </w:pPr>
-    </w:pPrDefault>
+    <w:pPrDefault/>
   </w:docDefaults>
-  <w:latentStyles w:defLockedState="0" w:defUIPriority="99" w:defSemiHidden="0" w:defUnhideWhenUsed="0" w:defQFormat="0" w:count="376">
-    <w:lsdException w:name="Normal" w:uiPriority="0" w:qFormat="1"/>
-    <w:lsdException w:name="heading 1" w:uiPriority="9" w:qFormat="1"/>
-    <w:lsdException w:name="heading 2" w:semiHidden="1" w:uiPriority="9" w:unhideWhenUsed="1" w:qFormat="1"/>
-    <w:lsdException w:name="heading 3" w:semiHidden="1" w:uiPriority="9" w:unhideWhenUsed="1" w:qFormat="1"/>
-    <w:lsdException w:name="heading 4" w:semiHidden="1" w:uiPriority="9" w:unhideWhenUsed="1" w:qFormat="1"/>
-    <w:lsdException w:name="heading 5" w:semiHidden="1" w:uiPriority="9" w:unhideWhenUsed="1" w:qFormat="1"/>
-    <w:lsdException w:name="heading 6" w:semiHidden="1" w:uiPriority="9" w:unhideWhenUsed="1" w:qFormat="1"/>
-    <w:lsdException w:name="heading 7" w:semiHidden="1" w:uiPriority="9" w:unhideWhenUsed="1" w:qFormat="1"/>
-    <w:lsdException w:name="heading 8" w:semiHidden="1" w:uiPriority="9" w:unhideWhenUsed="1" w:qFormat="1"/>
-    <w:lsdException w:name="heading 9" w:semiHidden="1" w:uiPriority="9" w:unhideWhenUsed="1" w:qFormat="1"/>
-    <w:lsdException w:name="index 1" w:semiHidden="1" w:unhideWhenUsed="1"/>
-    <w:lsdException w:name="index 2" w:semiHidden="1" w:unhideWhenUsed="1"/>
-    <w:lsdException w:name="index 3" w:semiHidden="1" w:unhideWhenUsed="1"/>
-    <w:lsdException w:name="index 4" w:semiHidden="1" w:unhideWhenUsed="1"/>
-    <w:lsdException w:name="index 5" w:semiHidden="1" w:unhideWhenUsed="1"/>
-    <w:lsdException w:name="index 6" w:semiHidden="1" w:unhideWhenUsed="1"/>
-    <w:lsdException w:name="index 7" w:semiHidden="1" w:unhideWhenUsed="1"/>
-    <w:lsdException w:name="index 8" w:semiHidden="1" w:unhideWhenUsed="1"/>
-    <w:lsdException w:name="index 9" w:semiHidden="1" w:unhideWhenUsed="1"/>
-    <w:lsdException w:name="toc 1" w:semiHidden="1" w:uiPriority="39" w:unhideWhenUsed="1"/>
-    <w:lsdException w:name="toc 2" w:semiHidden="1" w:uiPriority="39" w:unhideWhenUsed="1"/>
-    <w:lsdException w:name="toc 3" w:semiHidden="1" w:uiPriority="39" w:unhideWhenUsed="1"/>
-    <w:lsdException w:name="toc 4" w:semiHidden="1" w:uiPriority="39" w:unhideWhenUsed="1"/>
-    <w:lsdException w:name="toc 5" w:semiHidden="1" w:uiPriority="39" w:unhideWhenUsed="1"/>
-    <w:lsdException w:name="toc 6" w:semiHidden="1" w:uiPriority="39" w:unhideWhenUsed="1"/>
-    <w:lsdException w:name="toc 7" w:semiHidden="1" w:uiPriority="39" w:unhideWhenUsed="1"/>
-    <w:lsdException w:name="toc 8" w:semiHidden="1" w:uiPriority="39" w:unhideWhenUsed="1"/>
-    <w:lsdException w:name="toc 9" w:semiHidden="1" w:uiPriority="39" w:unhideWhenUsed="1"/>
-    <w:lsdException w:name="Normal Indent" w:semiHidden="1" w:unhideWhenUsed="1"/>
-    <w:lsdException w:name="footnote text" w:semiHidden="1" w:unhideWhenUsed="1"/>
-    <w:lsdException w:name="annotation text" w:semiHidden="1" w:unhideWhenUsed="1"/>
-    <w:lsdException w:name="header" w:semiHidden="1" w:unhideWhenUsed="1"/>
-    <w:lsdException w:name="footer" w:semiHidden="1" w:unhideWhenUsed="1"/>
-    <w:lsdException w:name="index heading" w:semiHidden="1" w:unhideWhenUsed="1"/>
-    <w:lsdException w:name="caption" w:semiHidden="1" w:uiPriority="35" w:unhideWhenUsed="1" w:qFormat="1"/>
-    <w:lsdException w:name="table of figures" w:semiHidden="1" w:unhideWhenUsed="1"/>
-    <w:lsdException w:name="envelope address" w:semiHidden="1" w:unhideWhenUsed="1"/>
-    <w:lsdException w:name="envelope return" w:semiHidden="1" w:unhideWhenUsed="1"/>
-    <w:lsdException w:name="footnote reference" w:semiHidden="1" w:unhideWhenUsed="1"/>
-    <w:lsdException w:name="annotation reference" w:semiHidden="1" w:unhideWhenUsed="1"/>
-    <w:lsdException w:name="line number" w:semiHidden="1" w:unhideWhenUsed="1"/>
-    <w:lsdException w:name="page number" w:semiHidden="1" w:unhideWhenUsed="1"/>
-    <w:lsdException w:name="endnote reference" w:semiHidden="1" w:unhideWhenUsed="1"/>
-    <w:lsdException w:name="endnote text" w:semiHidden="1" w:unhideWhenUsed="1"/>
-    <w:lsdException w:name="table of authorities" w:semiHidden="1" w:unhideWhenUsed="1"/>
-    <w:lsdException w:name="macro" w:semiHidden="1" w:unhideWhenUsed="1"/>
-    <w:lsdException w:name="toa heading" w:semiHidden="1" w:unhideWhenUsed="1"/>
-    <w:lsdException w:name="List" w:semiHidden="1" w:unhideWhenUsed="1"/>
-    <w:lsdException w:name="List Bullet" w:semiHidden="1" w:unhideWhenUsed="1"/>
-    <w:lsdException w:name="List Number" w:semiHidden="1" w:unhideWhenUsed="1"/>
-    <w:lsdException w:name="List 2" w:semiHidden="1" w:unhideWhenUsed="1"/>
-    <w:lsdException w:name="List 3" w:semiHidden="1" w:unhideWhenUsed="1"/>
-    <w:lsdException w:name="List 4" w:semiHidden="1" w:unhideWhenUsed="1"/>
-    <w:lsdException w:name="List 5" w:semiHidden="1" w:unhideWhenUsed="1"/>
-    <w:lsdException w:name="List Bullet 2" w:semiHidden="1" w:unhideWhenUsed="1"/>
-    <w:lsdException w:name="List Bullet 3" w:semiHidden="1" w:unhideWhenUsed="1"/>
-    <w:lsdException w:name="List Bullet 4" w:semiHidden="1" w:unhideWhenUsed="1"/>
-    <w:lsdException w:name="List Bullet 5" w:semiHidden="1" w:unhideWhenUsed="1"/>
-    <w:lsdException w:name="List Number 2" w:semiHidden="1" w:unhideWhenUsed="1"/>
-    <w:lsdException w:name="List Number 3" w:semiHidden="1" w:unhideWhenUsed="1"/>
-    <w:lsdException w:name="List Number 4" w:semiHidden="1" w:unhideWhenUsed="1"/>
-    <w:lsdException w:name="List Number 5" w:semiHidden="1" w:unhideWhenUsed="1"/>
-    <w:lsdException w:name="Title" w:uiPriority="0" w:qFormat="1"/>
-    <w:lsdException w:name="Closing" w:semiHidden="1" w:unhideWhenUsed="1"/>
-    <w:lsdException w:name="Signature" w:semiHidden="1" w:unhideWhenUsed="1"/>
-    <w:lsdException w:name="Default Paragraph Font" w:semiHidden="1" w:uiPriority="1" w:unhideWhenUsed="1"/>
-    <w:lsdException w:name="Body Text" w:semiHidden="1" w:unhideWhenUsed="1"/>
-    <w:lsdException w:name="Body Text Indent" w:semiHidden="1" w:unhideWhenUsed="1"/>
-    <w:lsdException w:name="List Continue" w:semiHidden="1" w:unhideWhenUsed="1"/>
-    <w:lsdException w:name="List Continue 2" w:semiHidden="1" w:unhideWhenUsed="1"/>
-    <w:lsdException w:name="List Continue 3" w:semiHidden="1" w:unhideWhenUsed="1"/>
-    <w:lsdException w:name="List Continue 4" w:semiHidden="1" w:unhideWhenUsed="1"/>
-    <w:lsdException w:name="List Continue 5" w:semiHidden="1" w:unhideWhenUsed="1"/>
-    <w:lsdException w:name="Message Header" w:semiHidden="1" w:unhideWhenUsed="1"/>
-    <w:lsdException w:name="Subtitle" w:uiPriority="11" w:qFormat="1"/>
-    <w:lsdException w:name="Salutation" w:semiHidden="1" w:unhideWhenUsed="1"/>
-    <w:lsdException w:name="Date" w:semiHidden="1" w:unhideWhenUsed="1"/>
-    <w:lsdException w:name="Body Text First Indent" w:semiHidden="1" w:unhideWhenUsed="1"/>
-    <w:lsdException w:name="Body Text First Indent 2" w:semiHidden="1" w:unhideWhenUsed="1"/>
-    <w:lsdException w:name="Note Heading" w:semiHidden="1" w:unhideWhenUsed="1"/>
-    <w:lsdException w:name="Body Text 2" w:semiHidden="1" w:unhideWhenUsed="1"/>
-    <w:lsdException w:name="Body Text 3" w:semiHidden="1" w:unhideWhenUsed="1"/>
-    <w:lsdException w:name="Body Text Indent 2" w:semiHidden="1" w:unhideWhenUsed="1"/>
-    <w:lsdException w:name="Body Text Indent 3" w:semiHidden="1" w:unhideWhenUsed="1"/>
-    <w:lsdException w:name="Block Text" w:semiHidden="1" w:unhideWhenUsed="1"/>
-    <w:lsdException w:name="Hyperlink" w:semiHidden="1" w:unhideWhenUsed="1"/>
-    <w:lsdException w:name="FollowedHyperlink" w:semiHidden="1" w:unhideWhenUsed="1"/>
-    <w:lsdException w:name="Strong" w:uiPriority="22" w:qFormat="1"/>
-    <w:lsdException w:name="Emphasis" w:uiPriority="20" w:qFormat="1"/>
-    <w:lsdException w:name="Document Map" w:semiHidden="1" w:unhideWhenUsed="1"/>
-    <w:lsdException w:name="Plain Text" w:semiHidden="1" w:unhideWhenUsed="1"/>
-    <w:lsdException w:name="E-mail Signature" w:semiHidden="1" w:unhideWhenUsed="1"/>
-    <w:lsdException w:name="HTML Top of Form" w:semiHidden="1" w:unhideWhenUsed="1"/>
-    <w:lsdException w:name="HTML Bottom of Form" w:semiHidden="1" w:unhideWhenUsed="1"/>
-    <w:lsdException w:name="Normal (Web)" w:semiHidden="1" w:unhideWhenUsed="1"/>
-    <w:lsdException w:name="HTML Acronym" w:semiHidden="1" w:unhideWhenUsed="1"/>
-    <w:lsdException w:name="HTML Address" w:semiHidden="1" w:unhideWhenUsed="1"/>
-    <w:lsdException w:name="HTML Cite" w:semiHidden="1" w:unhideWhenUsed="1"/>
-    <w:lsdException w:name="HTML Code" w:semiHidden="1" w:unhideWhenUsed="1"/>
-    <w:lsdException w:name="HTML Definition" w:semiHidden="1" w:unhideWhenUsed="1"/>
-    <w:lsdException w:name="HTML Keyboard" w:semiHidden="1" w:unhideWhenUsed="1"/>
-    <w:lsdException w:name="HTML Preformatted" w:semiHidden="1" w:unhideWhenUsed="1"/>
-    <w:lsdException w:name="HTML Sample" w:semiHidden="1" w:unhideWhenUsed="1"/>
-    <w:lsdException w:name="HTML Typewriter" w:semiHidden="1" w:unhideWhenUsed="1"/>
-    <w:lsdException w:name="HTML Variable" w:semiHidden="1" w:unhideWhenUsed="1"/>
-    <w:lsdException w:name="Normal Table" w:semiHidden="1" w:unhideWhenUsed="1"/>
-    <w:lsdException w:name="annotation subject" w:semiHidden="1" w:unhideWhenUsed="1"/>
-    <w:lsdException w:name="No List" w:semiHidden="1" w:unhideWhenUsed="1"/>
-    <w:lsdException w:name="Outline List 1" w:semiHidden="1" w:unhideWhenUsed="1"/>
-    <w:lsdException w:name="Outline List 2" w:semiHidden="1" w:unhideWhenUsed="1"/>
-    <w:lsdException w:name="Outline List 3" w:semiHidden="1" w:unhideWhenUsed="1"/>
-    <w:lsdException w:name="Table Simple 1" w:semiHidden="1" w:unhideWhenUsed="1"/>
-    <w:lsdException w:name="Table Simple 2" w:semiHidden="1" w:unhideWhenUsed="1"/>
-    <w:lsdException w:name="Table Simple 3" w:semiHidden="1" w:unhideWhenUsed="1"/>
-    <w:lsdException w:name="Table Classic 1" w:semiHidden="1" w:unhideWhenUsed="1"/>
-    <w:lsdException w:name="Table Classic 2" w:semiHidden="1" w:unhideWhenUsed="1"/>
-    <w:lsdException w:name="Table Classic 3" w:semiHidden="1" w:unhideWhenUsed="1"/>
-    <w:lsdException w:name="Table Classic 4" w:semiHidden="1" w:unhideWhenUsed="1"/>
-    <w:lsdException w:name="Table Colorful 1" w:semiHidden="1" w:unhideWhenUsed="1"/>
-    <w:lsdException w:name="Table Colorful 2" w:semiHidden="1" w:unhideWhenUsed="1"/>
-    <w:lsdException w:name="Table Colorful 3" w:semiHidden="1" w:unhideWhenUsed="1"/>
-    <w:lsdException w:name="Table Columns 1" w:semiHidden="1" w:unhideWhenUsed="1"/>
-    <w:lsdException w:name="Table Columns 2" w:semiHidden="1" w:unhideWhenUsed="1"/>
-    <w:lsdException w:name="Table Columns 3" w:semiHidden="1" w:unhideWhenUsed="1"/>
-    <w:lsdException w:name="Table Columns 4" w:semiHidden="1" w:unhideWhenUsed="1"/>
-    <w:lsdException w:name="Table Columns 5" w:semiHidden="1" w:unhideWhenUsed="1"/>
-    <w:lsdException w:name="Table Grid 1" w:semiHidden="1" w:unhideWhenUsed="1"/>
-    <w:lsdException w:name="Table Grid 2" w:semiHidden="1" w:unhideWhenUsed="1"/>
-    <w:lsdException w:name="Table Grid 3" w:semiHidden="1" w:unhideWhenUsed="1"/>
-    <w:lsdException w:name="Table Grid 4" w:semiHidden="1" w:unhideWhenUsed="1"/>
-    <w:lsdException w:name="Table Grid 5" w:semiHidden="1" w:unhideWhenUsed="1"/>
-    <w:lsdException w:name="Table Grid 6" w:semiHidden="1" w:unhideWhenUsed="1"/>
-    <w:lsdException w:name="Table Grid 7" w:semiHidden="1" w:unhideWhenUsed="1"/>
-    <w:lsdException w:name="Table Grid 8" w:semiHidden="1" w:unhideWhenUsed="1"/>
-    <w:lsdException w:name="Table List 1" w:semiHidden="1" w:unhideWhenUsed="1"/>
-    <w:lsdException w:name="Table List 2" w:semiHidden="1" w:unhideWhenUsed="1"/>
-    <w:lsdException w:name="Table List 3" w:semiHidden="1" w:unhideWhenUsed="1"/>
-    <w:lsdException w:name="Table List 4" w:semiHidden="1" w:unhideWhenUsed="1"/>
-    <w:lsdException w:name="Table List 5" w:semiHidden="1" w:unhideWhenUsed="1"/>
-    <w:lsdException w:name="Table List 6" w:semiHidden="1" w:unhideWhenUsed="1"/>
-    <w:lsdException w:name="Table List 7" w:semiHidden="1" w:unhideWhenUsed="1"/>
-    <w:lsdException w:name="Table List 8" w:semiHidden="1" w:unhideWhenUsed="1"/>
-    <w:lsdException w:name="Table 3D effects 1" w:semiHidden="1" w:unhideWhenUsed="1"/>
-    <w:lsdException w:name="Table 3D effects 2" w:semiHidden="1" w:unhideWhenUsed="1"/>
-    <w:lsdException w:name="Table 3D effects 3" w:semiHidden="1" w:unhideWhenUsed="1"/>
-    <w:lsdException w:name="Table Contemporary" w:semiHidden="1" w:unhideWhenUsed="1"/>
-    <w:lsdException w:name="Table Elegant" w:semiHidden="1" w:unhideWhenUsed="1"/>
-    <w:lsdException w:name="Table Professional" w:semiHidden="1" w:unhideWhenUsed="1"/>
-    <w:lsdException w:name="Table Subtle 1" w:semiHidden="1" w:unhideWhenUsed="1"/>
-    <w:lsdException w:name="Table Subtle 2" w:semiHidden="1" w:unhideWhenUsed="1"/>
-    <w:lsdException w:name="Table Web 1" w:semiHidden="1" w:unhideWhenUsed="1"/>
-    <w:lsdException w:name="Table Web 2" w:semiHidden="1" w:unhideWhenUsed="1"/>
-    <w:lsdException w:name="Table Web 3" w:semiHidden="1" w:unhideWhenUsed="1"/>
-    <w:lsdException w:name="Balloon Text" w:semiHidden="1" w:unhideWhenUsed="1"/>
-    <w:lsdException w:name="Table Grid" w:uiPriority="39"/>
-    <w:lsdException w:name="Table Theme" w:semiHidden="1" w:unhideWhenUsed="1"/>
-    <w:lsdException w:name="Placeholder Text" w:semiHidden="1"/>
-    <w:lsdException w:name="No Spacing" w:uiPriority="1" w:qFormat="1"/>
-    <w:lsdException w:name="Light Shading" w:uiPriority="60"/>
-    <w:lsdException w:name="Light List" w:uiPriority="61"/>
-    <w:lsdException w:name="Light Grid" w:uiPriority="62"/>
-    <w:lsdException w:name="Medium Shading 1" w:uiPriority="63"/>
-    <w:lsdException w:name="Medium Shading 2" w:uiPriority="64"/>
-    <w:lsdException w:name="Medium List 1" w:uiPriority="65"/>
-    <w:lsdException w:name="Medium List 2" w:uiPriority="66"/>
-    <w:lsdException w:name="Medium Grid 1" w:uiPriority="67"/>
-    <w:lsdException w:name="Medium Grid 2" w:uiPriority="68"/>
-    <w:lsdException w:name="Medium Grid 3" w:uiPriority="69"/>
-    <w:lsdException w:name="Dark List" w:uiPriority="70"/>
-    <w:lsdException w:name="Colorful Shading" w:uiPriority="71"/>
-    <w:lsdException w:name="Colorful List" w:uiPriority="72"/>
-    <w:lsdException w:name="Colorful Grid" w:uiPriority="73"/>
-    <w:lsdException w:name="Light Shading Accent 1" w:uiPriority="60"/>
-    <w:lsdException w:name="Light List Accent 1" w:uiPriority="61"/>
-    <w:lsdException w:name="Light Grid Accent 1" w:uiPriority="62"/>
-    <w:lsdException w:name="Medium Shading 1 Accent 1" w:uiPriority="63"/>
-    <w:lsdException w:name="Medium Shading 2 Accent 1" w:uiPriority="64"/>
-    <w:lsdException w:name="Medium List 1 Accent 1" w:uiPriority="65"/>
-    <w:lsdException w:name="Revision" w:semiHidden="1"/>
-    <w:lsdException w:name="List Paragraph" w:uiPriority="34" w:qFormat="1"/>
-    <w:lsdException w:name="Quote" w:uiPriority="29" w:qFormat="1"/>
-    <w:lsdException w:name="Intense Quote" w:uiPriority="30" w:qFormat="1"/>
-    <w:lsdException w:name="Medium List 2 Accent 1" w:uiPriority="66"/>
-    <w:lsdException w:name="Medium Grid 1 Accent 1" w:uiPriority="67"/>
-    <w:lsdException w:name="Medium Grid 2 Accent 1" w:uiPriority="68"/>
-    <w:lsdException w:name="Medium Grid 3 Accent 1" w:uiPriority="69"/>
-    <w:lsdException w:name="Dark List Accent 1" w:uiPriority="70"/>
-    <w:lsdException w:name="Colorful Shading Accent 1" w:uiPriority="71"/>
-    <w:lsdException w:name="Colorful List Accent 1" w:uiPriority="72"/>
-    <w:lsdException w:name="Colorful Grid Accent 1" w:uiPriority="73"/>
-    <w:lsdException w:name="Light Shading Accent 2" w:uiPriority="60"/>
-    <w:lsdException w:name="Light List Accent 2" w:uiPriority="61"/>
-    <w:lsdException w:name="Light Grid Accent 2" w:uiPriority="62"/>
-    <w:lsdException w:name="Medium Shading 1 Accent 2" w:uiPriority="63"/>
-    <w:lsdException w:name="Medium Shading 2 Accent 2" w:uiPriority="64"/>
-    <w:lsdException w:name="Medium List 1 Accent 2" w:uiPriority="65"/>
-    <w:lsdException w:name="Medium List 2 Accent 2" w:uiPriority="66"/>
-    <w:lsdException w:name="Medium Grid 1 Accent 2" w:uiPriority="67"/>
-    <w:lsdException w:name="Medium Grid 2 Accent 2" w:uiPriority="68"/>
-    <w:lsdException w:name="Medium Grid 3 Accent 2" w:uiPriority="69"/>
-    <w:lsdException w:name="Dark List Accent 2" w:uiPriority="70"/>
-    <w:lsdException w:name="Colorful Shading Accent 2" w:uiPriority="71"/>
-    <w:lsdException w:name="Colorful List Accent 2" w:uiPriority="72"/>
-    <w:lsdException w:name="Colorful Grid Accent 2" w:uiPriority="73"/>
-    <w:lsdException w:name="Light Shading Accent 3" w:uiPriority="60"/>
-    <w:lsdException w:name="Light List Accent 3" w:uiPriority="61"/>
-    <w:lsdException w:name="Light Grid Accent 3" w:uiPriority="62"/>
-    <w:lsdException w:name="Medium Shading 1 Accent 3" w:uiPriority="63"/>
-    <w:lsdException w:name="Medium Shading 2 Accent 3" w:uiPriority="64"/>
-    <w:lsdException w:name="Medium List 1 Accent 3" w:uiPriority="65"/>
-    <w:lsdException w:name="Medium List 2 Accent 3" w:uiPriority="66"/>
-    <w:lsdException w:name="Medium Grid 1 Accent 3" w:uiPriority="67"/>
-    <w:lsdException w:name="Medium Grid 2 Accent 3" w:uiPriority="68"/>
-    <w:lsdException w:name="Medium Grid 3 Accent 3" w:uiPriority="69"/>
-    <w:lsdException w:name="Dark List Accent 3" w:uiPriority="70"/>
-    <w:lsdException w:name="Colorful Shading Accent 3" w:uiPriority="71"/>
-    <w:lsdException w:name="Colorful List Accent 3" w:uiPriority="72"/>
-    <w:lsdException w:name="Colorful Grid Accent 3" w:uiPriority="73"/>
-    <w:lsdException w:name="Light Shading Accent 4" w:uiPriority="60"/>
-    <w:lsdException w:name="Light List Accent 4" w:uiPriority="61"/>
-    <w:lsdException w:name="Light Grid Accent 4" w:uiPriority="62"/>
-    <w:lsdException w:name="Medium Shading 1 Accent 4" w:uiPriority="63"/>
-    <w:lsdException w:name="Medium Shading 2 Accent 4" w:uiPriority="64"/>
-    <w:lsdException w:name="Medium List 1 Accent 4" w:uiPriority="65"/>
-    <w:lsdException w:name="Medium List 2 Accent 4" w:uiPriority="66"/>
-    <w:lsdException w:name="Medium Grid 1 Accent 4" w:uiPriority="67"/>
-    <w:lsdException w:name="Medium Grid 2 Accent 4" w:uiPriority="68"/>
-    <w:lsdException w:name="Medium Grid 3 Accent 4" w:uiPriority="69"/>
-    <w:lsdException w:name="Dark List Accent 4" w:uiPriority="70"/>
-    <w:lsdException w:name="Colorful Shading Accent 4" w:uiPriority="71"/>
-    <w:lsdException w:name="Colorful List Accent 4" w:uiPriority="72"/>
-    <w:lsdException w:name="Colorful Grid Accent 4" w:uiPriority="73"/>
-    <w:lsdException w:name="Light Shading Accent 5" w:uiPriority="60"/>
-    <w:lsdException w:name="Light List Accent 5" w:uiPriority="61"/>
-    <w:lsdException w:name="Light Grid Accent 5" w:uiPriority="62"/>
-    <w:lsdException w:name="Medium Shading 1 Accent 5" w:uiPriority="63"/>
-    <w:lsdException w:name="Medium Shading 2 Accent 5" w:uiPriority="64"/>
-    <w:lsdException w:name="Medium List 1 Accent 5" w:uiPriority="65"/>
-    <w:lsdException w:name="Medium List 2 Accent 5" w:uiPriority="66"/>
-    <w:lsdException w:name="Medium Grid 1 Accent 5" w:uiPriority="67"/>
-    <w:lsdException w:name="Medium Grid 2 Accent 5" w:uiPriority="68"/>
-    <w:lsdException w:name="Medium Grid 3 Accent 5" w:uiPriority="69"/>
-    <w:lsdException w:name="Dark List Accent 5" w:uiPriority="70"/>
-    <w:lsdException w:name="Colorful Shading Accent 5" w:uiPriority="71"/>
-    <w:lsdException w:name="Colorful List Accent 5" w:uiPriority="72"/>
-    <w:lsdException w:name="Colorful Grid Accent 5" w:uiPriority="73"/>
-    <w:lsdException w:name="Light Shading Accent 6" w:uiPriority="60"/>
-    <w:lsdException w:name="Light List Accent 6" w:uiPriority="61"/>
-    <w:lsdException w:name="Light Grid Accent 6" w:uiPriority="62"/>
-    <w:lsdException w:name="Medium Shading 1 Accent 6" w:uiPriority="63"/>
-    <w:lsdException w:name="Medium Shading 2 Accent 6" w:uiPriority="64"/>
-    <w:lsdException w:name="Medium List 1 Accent 6" w:uiPriority="65"/>
-    <w:lsdException w:name="Medium List 2 Accent 6" w:uiPriority="66"/>
-    <w:lsdException w:name="Medium Grid 1 Accent 6" w:uiPriority="67"/>
-    <w:lsdException w:name="Medium Grid 2 Accent 6" w:uiPriority="68"/>
-    <w:lsdException w:name="Medium Grid 3 Accent 6" w:uiPriority="69"/>
-    <w:lsdException w:name="Dark List Accent 6" w:uiPriority="70"/>
-    <w:lsdException w:name="Colorful Shading Accent 6" w:uiPriority="71"/>
-    <w:lsdException w:name="Colorful List Accent 6" w:uiPriority="72"/>
-    <w:lsdException w:name="Colorful Grid Accent 6" w:uiPriority="73"/>
-    <w:lsdException w:name="Subtle Emphasis" w:uiPriority="19" w:qFormat="1"/>
-    <w:lsdException w:name="Intense Emphasis" w:uiPriority="21" w:qFormat="1"/>
-    <w:lsdException w:name="Subtle Reference" w:uiPriority="31" w:qFormat="1"/>
-    <w:lsdException w:name="Intense Reference" w:uiPriority="32" w:qFormat="1"/>
-    <w:lsdException w:name="Book Title" w:uiPriority="33" w:qFormat="1"/>
-    <w:lsdException w:name="Bibliography" w:semiHidden="1" w:uiPriority="37" w:unhideWhenUsed="1"/>
-    <w:lsdException w:name="TOC Heading" w:semiHidden="1" w:uiPriority="39" w:unhideWhenUsed="1" w:qFormat="1"/>
-    <w:lsdException w:name="Plain Table 1" w:uiPriority="41"/>
-    <w:lsdException w:name="Plain Table 2" w:uiPriority="42"/>
-    <w:lsdException w:name="Plain Table 3" w:uiPriority="43"/>
-    <w:lsdException w:name="Plain Table 4" w:uiPriority="44"/>
-    <w:lsdException w:name="Plain Table 5" w:uiPriority="45"/>
-    <w:lsdException w:name="Grid Table Light" w:uiPriority="40"/>
-    <w:lsdException w:name="Grid Table 1 Light" w:uiPriority="46"/>
-    <w:lsdException w:name="Grid Table 2" w:uiPriority="47"/>
-    <w:lsdException w:name="Grid Table 3" w:uiPriority="48"/>
-    <w:lsdException w:name="Grid Table 4" w:uiPriority="49"/>
-    <w:lsdException w:name="Grid Table 5 Dark" w:uiPriority="50"/>
-    <w:lsdException w:name="Grid Table 6 Colorful" w:uiPriority="51"/>
-    <w:lsdException w:name="Grid Table 7 Colorful" w:uiPriority="52"/>
-    <w:lsdException w:name="Grid Table 1 Light Accent 1" w:uiPriority="46"/>
-    <w:lsdException w:name="Grid Table 2 Accent 1" w:uiPriority="47"/>
-    <w:lsdException w:name="Grid Table 3 Accent 1" w:uiPriority="48"/>
-    <w:lsdException w:name="Grid Table 4 Accent 1" w:uiPriority="49"/>
-    <w:lsdException w:name="Grid Table 5 Dark Accent 1" w:uiPriority="50"/>
-    <w:lsdException w:name="Grid Table 6 Colorful Accent 1" w:uiPriority="51"/>
-    <w:lsdException w:name="Grid Table 7 Colorful Accent 1" w:uiPriority="52"/>
-    <w:lsdException w:name="Grid Table 1 Light Accent 2" w:uiPriority="46"/>
-    <w:lsdException w:name="Grid Table 2 Accent 2" w:uiPriority="47"/>
-    <w:lsdException w:name="Grid Table 3 Accent 2" w:uiPriority="48"/>
-    <w:lsdException w:name="Grid Table 4 Accent 2" w:uiPriority="49"/>
-    <w:lsdException w:name="Grid Table 5 Dark Accent 2" w:uiPriority="50"/>
-    <w:lsdException w:name="Grid Table 6 Colorful Accent 2" w:uiPriority="51"/>
-    <w:lsdException w:name="Grid Table 7 Colorful Accent 2" w:uiPriority="52"/>
-    <w:lsdException w:name="Grid Table 1 Light Accent 3" w:uiPriority="46"/>
-    <w:lsdException w:name="Grid Table 2 Accent 3" w:uiPriority="47"/>
-    <w:lsdException w:name="Grid Table 3 Accent 3" w:uiPriority="48"/>
-    <w:lsdException w:name="Grid Table 4 Accent 3" w:uiPriority="49"/>
-    <w:lsdException w:name="Grid Table 5 Dark Accent 3" w:uiPriority="50"/>
-    <w:lsdException w:name="Grid Table 6 Colorful Accent 3" w:uiPriority="51"/>
-    <w:lsdException w:name="Grid Table 7 Colorful Accent 3" w:uiPriority="52"/>
-    <w:lsdException w:name="Grid Table 1 Light Accent 4" w:uiPriority="46"/>
-    <w:lsdException w:name="Grid Table 2 Accent 4" w:uiPriority="47"/>
-    <w:lsdException w:name="Grid Table 3 Accent 4" w:uiPriority="48"/>
-    <w:lsdException w:name="Grid Table 4 Accent 4" w:uiPriority="49"/>
-    <w:lsdException w:name="Grid Table 5 Dark Accent 4" w:uiPriority="50"/>
-    <w:lsdException w:name="Grid Table 6 Colorful Accent 4" w:uiPriority="51"/>
-    <w:lsdException w:name="Grid Table 7 Colorful Accent 4" w:uiPriority="52"/>
-    <w:lsdException w:name="Grid Table 1 Light Accent 5" w:uiPriority="46"/>
-    <w:lsdException w:name="Grid Table 2 Accent 5" w:uiPriority="47"/>
-    <w:lsdException w:name="Grid Table 3 Accent 5" w:uiPriority="48"/>
-    <w:lsdException w:name="Grid Table 4 Accent 5" w:uiPriority="49"/>
-    <w:lsdException w:name="Grid Table 5 Dark Accent 5" w:uiPriority="50"/>
-    <w:lsdException w:name="Grid Table 6 Colorful Accent 5" w:uiPriority="51"/>
-    <w:lsdException w:name="Grid Table 7 Colorful Accent 5" w:uiPriority="52"/>
-    <w:lsdException w:name="Grid Table 1 Light Accent 6" w:uiPriority="46"/>
-    <w:lsdException w:name="Grid Table 2 Accent 6" w:uiPriority="47"/>
-    <w:lsdException w:name="Grid Table 3 Accent 6" w:uiPriority="48"/>
-    <w:lsdException w:name="Grid Table 4 Accent 6" w:uiPriority="49"/>
-    <w:lsdException w:name="Grid Table 5 Dark Accent 6" w:uiPriority="50"/>
-    <w:lsdException w:name="Grid Table 6 Colorful Accent 6" w:uiPriority="51"/>
-    <w:lsdException w:name="Grid Table 7 Colorful Accent 6" w:uiPriority="52"/>
-    <w:lsdException w:name="List Table 1 Light" w:uiPriority="46"/>
-    <w:lsdException w:name="List Table 2" w:uiPriority="47"/>
-    <w:lsdException w:name="List Table 3" w:uiPriority="48"/>
-    <w:lsdException w:name="List Table 4" w:uiPriority="49"/>
-    <w:lsdException w:name="List Table 5 Dark" w:uiPriority="50"/>
-    <w:lsdException w:name="List Table 6 Colorful" w:uiPriority="51"/>
-    <w:lsdException w:name="List Table 7 Colorful" w:uiPriority="52"/>
-    <w:lsdException w:name="List Table 1 Light Accent 1" w:uiPriority="46"/>
-    <w:lsdException w:name="List Table 2 Accent 1" w:uiPriority="47"/>
-    <w:lsdException w:name="List Table 3 Accent 1" w:uiPriority="48"/>
-    <w:lsdException w:name="List Table 4 Accent 1" w:uiPriority="49"/>
-    <w:lsdException w:name="List Table 5 Dark Accent 1" w:uiPriority="50"/>
-    <w:lsdException w:name="List Table 6 Colorful Accent 1" w:uiPriority="51"/>
-    <w:lsdException w:name="List Table 7 Colorful Accent 1" w:uiPriority="52"/>
-    <w:lsdException w:name="List Table 1 Light Accent 2" w:uiPriority="46"/>
-    <w:lsdException w:name="List Table 2 Accent 2" w:uiPriority="47"/>
-    <w:lsdException w:name="List Table 3 Accent 2" w:uiPriority="48"/>
-    <w:lsdException w:name="List Table 4 Accent 2" w:uiPriority="49"/>
-    <w:lsdException w:name="List Table 5 Dark Accent 2" w:uiPriority="50"/>
-    <w:lsdException w:name="List Table 6 Colorful Accent 2" w:uiPriority="51"/>
-    <w:lsdException w:name="List Table 7 Colorful Accent 2" w:uiPriority="52"/>
-    <w:lsdException w:name="List Table 1 Light Accent 3" w:uiPriority="46"/>
-    <w:lsdException w:name="List Table 2 Accent 3" w:uiPriority="47"/>
-    <w:lsdException w:name="List Table 3 Accent 3" w:uiPriority="48"/>
-    <w:lsdException w:name="List Table 4 Accent 3" w:uiPriority="49"/>
-    <w:lsdException w:name="List Table 5 Dark Accent 3" w:uiPriority="50"/>
-    <w:lsdException w:name="List Table 6 Colorful Accent 3" w:uiPriority="51"/>
-    <w:lsdException w:name="List Table 7 Colorful Accent 3" w:uiPriority="52"/>
-    <w:lsdException w:name="List Table 1 Light Accent 4" w:uiPriority="46"/>
-    <w:lsdException w:name="List Table 2 Accent 4" w:uiPriority="47"/>
-    <w:lsdException w:name="List Table 3 Accent 4" w:uiPriority="48"/>
-    <w:lsdException w:name="List Table 4 Accent 4" w:uiPriority="49"/>
-    <w:lsdException w:name="List Table 5 Dark Accent 4" w:uiPriority="50"/>
-    <w:lsdException w:name="List Table 6 Colorful Accent 4" w:uiPriority="51"/>
-    <w:lsdException w:name="List Table 7 Colorful Accent 4" w:uiPriority="52"/>
-    <w:lsdException w:name="List Table 1 Light Accent 5" w:uiPriority="46"/>
-    <w:lsdException w:name="List Table 2 Accent 5" w:uiPriority="47"/>
-    <w:lsdException w:name="List Table 3 Accent 5" w:uiPriority="48"/>
-    <w:lsdException w:name="List Table 4 Accent 5" w:uiPriority="49"/>
-    <w:lsdException w:name="List Table 5 Dark Accent 5" w:uiPriority="50"/>
-    <w:lsdException w:name="List Table 6 Colorful Accent 5" w:uiPriority="51"/>
-    <w:lsdException w:name="List Table 7 Colorful Accent 5" w:uiPriority="52"/>
-    <w:lsdException w:name="List Table 1 Light Accent 6" w:uiPriority="46"/>
-    <w:lsdException w:name="List Table 2 Accent 6" w:uiPriority="47"/>
-    <w:lsdException w:name="List Table 3 Accent 6" w:uiPriority="48"/>
-    <w:lsdException w:name="List Table 4 Accent 6" w:uiPriority="49"/>
-    <w:lsdException w:name="List Table 5 Dark Accent 6" w:uiPriority="50"/>
-    <w:lsdException w:name="List Table 6 Colorful Accent 6" w:uiPriority="51"/>
-    <w:lsdException w:name="List Table 7 Colorful Accent 6" w:uiPriority="52"/>
-    <w:lsdException w:name="Mention" w:semiHidden="1" w:unhideWhenUsed="1"/>
-    <w:lsdException w:name="Smart Hyperlink" w:semiHidden="1" w:unhideWhenUsed="1"/>
-    <w:lsdException w:name="Hashtag" w:semiHidden="1" w:unhideWhenUsed="1"/>
-    <w:lsdException w:name="Unresolved Mention" w:semiHidden="1" w:unhideWhenUsed="1"/>
-    <w:lsdException w:name="Smart Link" w:semiHidden="1" w:unhideWhenUsed="1"/>
+  <w:latentStyles w:count="260" w:defQFormat="0" w:defUnhideWhenUsed="1" w:defSemiHidden="1" w:defUIPriority="99" w:defLockedState="0">
+    <w:lsdException w:qFormat="1" w:unhideWhenUsed="0" w:uiPriority="0" w:semiHidden="0" w:name="Normal"/>
+    <w:lsdException w:qFormat="1" w:unhideWhenUsed="0" w:uiPriority="9" w:semiHidden="0" w:name="heading 1"/>
+    <w:lsdException w:qFormat="1" w:uiPriority="9" w:name="heading 2"/>
+    <w:lsdException w:qFormat="1" w:uiPriority="9" w:name="heading 3"/>
+    <w:lsdException w:qFormat="1" w:uiPriority="9" w:name="heading 4"/>
+    <w:lsdException w:qFormat="1" w:uiPriority="9" w:name="heading 5"/>
+    <w:lsdException w:qFormat="1" w:uiPriority="9" w:name="heading 6"/>
+    <w:lsdException w:qFormat="1" w:uiPriority="9" w:name="heading 7"/>
+    <w:lsdException w:qFormat="1" w:uiPriority="9" w:name="heading 8"/>
+    <w:lsdException w:qFormat="1" w:uiPriority="9" w:name="heading 9"/>
+    <w:lsdException w:uiPriority="99" w:name="index 1"/>
+    <w:lsdException w:uiPriority="99" w:name="index 2"/>
+    <w:lsdException w:uiPriority="99" w:name="index 3"/>
+    <w:lsdException w:uiPriority="99" w:name="index 4"/>
+    <w:lsdException w:uiPriority="99" w:name="index 5"/>
+    <w:lsdException w:uiPriority="99" w:name="index 6"/>
+    <w:lsdException w:uiPriority="99" w:name="index 7"/>
+    <w:lsdException w:uiPriority="99" w:name="index 8"/>
+    <w:lsdException w:uiPriority="99" w:name="index 9"/>
+    <w:lsdException w:uiPriority="39" w:name="toc 1"/>
+    <w:lsdException w:uiPriority="39" w:name="toc 2"/>
+    <w:lsdException w:uiPriority="39" w:name="toc 3"/>
+    <w:lsdException w:uiPriority="39" w:name="toc 4"/>
+    <w:lsdException w:uiPriority="39" w:name="toc 5"/>
+    <w:lsdException w:uiPriority="39" w:name="toc 6"/>
+    <w:lsdException w:uiPriority="39" w:name="toc 7"/>
+    <w:lsdException w:uiPriority="39" w:name="toc 8"/>
+    <w:lsdException w:uiPriority="39" w:name="toc 9"/>
+    <w:lsdException w:uiPriority="99" w:name="Normal Indent"/>
+    <w:lsdException w:uiPriority="99" w:name="footnote text"/>
+    <w:lsdException w:uiPriority="99" w:name="annotation text"/>
+    <w:lsdException w:uiPriority="99" w:name="header"/>
+    <w:lsdException w:uiPriority="99" w:name="footer"/>
+    <w:lsdException w:uiPriority="99" w:name="index heading"/>
+    <w:lsdException w:qFormat="1" w:uiPriority="35" w:name="caption"/>
+    <w:lsdException w:uiPriority="99" w:name="table of figures"/>
+    <w:lsdException w:uiPriority="99" w:name="envelope address"/>
+    <w:lsdException w:uiPriority="99" w:name="envelope return"/>
+    <w:lsdException w:uiPriority="99" w:name="footnote reference"/>
+    <w:lsdException w:uiPriority="99" w:name="annotation reference"/>
+    <w:lsdException w:uiPriority="99" w:name="line number"/>
+    <w:lsdException w:uiPriority="99" w:name="page number"/>
+    <w:lsdException w:uiPriority="99" w:name="endnote reference"/>
+    <w:lsdException w:uiPriority="99" w:name="endnote text"/>
+    <w:lsdException w:uiPriority="99" w:name="table of authorities"/>
+    <w:lsdException w:uiPriority="99" w:name="macro"/>
+    <w:lsdException w:uiPriority="99" w:name="toa heading"/>
+    <w:lsdException w:uiPriority="99" w:name="List"/>
+    <w:lsdException w:uiPriority="99" w:name="List Bullet"/>
+    <w:lsdException w:uiPriority="99" w:name="List Number"/>
+    <w:lsdException w:uiPriority="99" w:name="List 2"/>
+    <w:lsdException w:uiPriority="99" w:name="List 3"/>
+    <w:lsdException w:uiPriority="99" w:name="List 4"/>
+    <w:lsdException w:uiPriority="99" w:name="List 5"/>
+    <w:lsdException w:uiPriority="99" w:name="List Bullet 2"/>
+    <w:lsdException w:uiPriority="99" w:name="List Bullet 3"/>
+    <w:lsdException w:uiPriority="99" w:name="List Bullet 4"/>
+    <w:lsdException w:uiPriority="99" w:name="List Bullet 5"/>
+    <w:lsdException w:uiPriority="99" w:name="List Number 2"/>
+    <w:lsdException w:uiPriority="99" w:name="List Number 3"/>
+    <w:lsdException w:uiPriority="99" w:name="List Number 4"/>
+    <w:lsdException w:uiPriority="99" w:name="List Number 5"/>
+    <w:lsdException w:qFormat="1" w:unhideWhenUsed="0" w:uiPriority="0" w:semiHidden="0" w:name="Title"/>
+    <w:lsdException w:uiPriority="99" w:name="Closing"/>
+    <w:lsdException w:uiPriority="99" w:name="Signature"/>
+    <w:lsdException w:uiPriority="1" w:name="Default Paragraph Font"/>
+    <w:lsdException w:uiPriority="99" w:name="Body Text"/>
+    <w:lsdException w:uiPriority="99" w:name="Body Text Indent"/>
+    <w:lsdException w:uiPriority="99" w:name="List Continue"/>
+    <w:lsdException w:uiPriority="99" w:name="List Continue 2"/>
+    <w:lsdException w:uiPriority="99" w:name="List Continue 3"/>
+    <w:lsdException w:uiPriority="99" w:name="List Continue 4"/>
+    <w:lsdException w:uiPriority="99" w:name="List Continue 5"/>
+    <w:lsdException w:uiPriority="99" w:name="Message Header"/>
+    <w:lsdException w:qFormat="1" w:unhideWhenUsed="0" w:uiPriority="11" w:semiHidden="0" w:name="Subtitle"/>
+    <w:lsdException w:uiPriority="99" w:name="Salutation"/>
+    <w:lsdException w:uiPriority="99" w:name="Date"/>
+    <w:lsdException w:uiPriority="99" w:name="Body Text First Indent"/>
+    <w:lsdException w:uiPriority="99" w:name="Body Text First Indent 2"/>
+    <w:lsdException w:uiPriority="99" w:name="Note Heading"/>
+    <w:lsdException w:uiPriority="99" w:name="Body Text 2"/>
+    <w:lsdException w:uiPriority="99" w:name="Body Text 3"/>
+    <w:lsdException w:uiPriority="99" w:name="Body Text Indent 2"/>
+    <w:lsdException w:uiPriority="99" w:name="Body Text Indent 3"/>
+    <w:lsdException w:uiPriority="99" w:name="Block Text"/>
+    <w:lsdException w:uiPriority="99" w:name="Hyperlink"/>
+    <w:lsdException w:uiPriority="99" w:name="FollowedHyperlink"/>
+    <w:lsdException w:qFormat="1" w:unhideWhenUsed="0" w:uiPriority="22" w:semiHidden="0" w:name="Strong"/>
+    <w:lsdException w:qFormat="1" w:unhideWhenUsed="0" w:uiPriority="20" w:semiHidden="0" w:name="Emphasis"/>
+    <w:lsdException w:uiPriority="99" w:name="Document Map"/>
+    <w:lsdException w:uiPriority="99" w:name="Plain Text"/>
+    <w:lsdException w:uiPriority="99" w:name="E-mail Signature"/>
+    <w:lsdException w:uiPriority="99" w:name="Normal (Web)"/>
+    <w:lsdException w:uiPriority="99" w:name="HTML Acronym"/>
+    <w:lsdException w:uiPriority="99" w:name="HTML Address"/>
+    <w:lsdException w:uiPriority="99" w:name="HTML Cite"/>
+    <w:lsdException w:uiPriority="99" w:name="HTML Code"/>
+    <w:lsdException w:uiPriority="99" w:name="HTML Definition"/>
+    <w:lsdException w:uiPriority="99" w:name="HTML Keyboard"/>
+    <w:lsdException w:uiPriority="99" w:name="HTML Preformatted"/>
+    <w:lsdException w:uiPriority="99" w:name="HTML Sample"/>
+    <w:lsdException w:uiPriority="99" w:name="HTML Typewriter"/>
+    <w:lsdException w:uiPriority="99" w:name="HTML Variable"/>
+    <w:lsdException w:qFormat="1" w:uiPriority="99" w:name="Normal Table"/>
+    <w:lsdException w:uiPriority="99" w:name="annotation subject"/>
+    <w:lsdException w:uiPriority="99" w:name="Table Simple 1"/>
+    <w:lsdException w:uiPriority="99" w:name="Table Simple 2"/>
+    <w:lsdException w:uiPriority="99" w:name="Table Simple 3"/>
+    <w:lsdException w:uiPriority="99" w:name="Table Classic 1"/>
+    <w:lsdException w:uiPriority="99" w:name="Table Classic 2"/>
+    <w:lsdException w:uiPriority="99" w:name="Table Classic 3"/>
+    <w:lsdException w:uiPriority="99" w:name="Table Classic 4"/>
+    <w:lsdException w:uiPriority="99" w:name="Table Colorful 1"/>
+    <w:lsdException w:uiPriority="99" w:name="Table Colorful 2"/>
+    <w:lsdException w:uiPriority="99" w:name="Table Colorful 3"/>
+    <w:lsdException w:uiPriority="99" w:name="Table Columns 1"/>
+    <w:lsdException w:uiPriority="99" w:name="Table Columns 2"/>
+    <w:lsdException w:uiPriority="99" w:name="Table Columns 3"/>
+    <w:lsdException w:uiPriority="99" w:name="Table Columns 4"/>
+    <w:lsdException w:uiPriority="99" w:name="Table Columns 5"/>
+    <w:lsdException w:uiPriority="99" w:name="Table Grid 1"/>
+    <w:lsdException w:uiPriority="99" w:name="Table Grid 2"/>
+    <w:lsdException w:uiPriority="99" w:name="Table Grid 3"/>
+    <w:lsdException w:uiPriority="99" w:name="Table Grid 4"/>
+    <w:lsdException w:uiPriority="99" w:name="Table Grid 5"/>
+    <w:lsdException w:uiPriority="99" w:name="Table Grid 6"/>
+    <w:lsdException w:uiPriority="99" w:name="Table Grid 7"/>
+    <w:lsdException w:uiPriority="99" w:name="Table Grid 8"/>
+    <w:lsdException w:uiPriority="99" w:name="Table List 1"/>
+    <w:lsdException w:uiPriority="99" w:name="Table List 2"/>
+    <w:lsdException w:uiPriority="99" w:name="Table List 3"/>
+    <w:lsdException w:uiPriority="99" w:name="Table List 4"/>
+    <w:lsdException w:uiPriority="99" w:name="Table List 5"/>
+    <w:lsdException w:uiPriority="99" w:name="Table List 6"/>
+    <w:lsdException w:uiPriority="99" w:name="Table List 7"/>
+    <w:lsdException w:uiPriority="99" w:name="Table List 8"/>
+    <w:lsdException w:uiPriority="99" w:name="Table 3D effects 1"/>
+    <w:lsdException w:uiPriority="99" w:name="Table 3D effects 2"/>
+    <w:lsdException w:uiPriority="99" w:name="Table 3D effects 3"/>
+    <w:lsdException w:uiPriority="99" w:name="Table Contemporary"/>
+    <w:lsdException w:uiPriority="99" w:name="Table Elegant"/>
+    <w:lsdException w:uiPriority="99" w:name="Table Professional"/>
+    <w:lsdException w:uiPriority="99" w:name="Table Subtle 1"/>
+    <w:lsdException w:uiPriority="99" w:name="Table Subtle 2"/>
+    <w:lsdException w:uiPriority="99" w:name="Table Web 1"/>
+    <w:lsdException w:uiPriority="99" w:name="Table Web 2"/>
+    <w:lsdException w:uiPriority="99" w:name="Table Web 3"/>
+    <w:lsdException w:uiPriority="99" w:name="Balloon Text"/>
+    <w:lsdException w:unhideWhenUsed="0" w:uiPriority="39" w:semiHidden="0" w:name="Table Grid"/>
+    <w:lsdException w:uiPriority="99" w:name="Table Theme"/>
+    <w:lsdException w:unhideWhenUsed="0" w:uiPriority="60" w:semiHidden="0" w:name="Light Shading"/>
+    <w:lsdException w:unhideWhenUsed="0" w:uiPriority="61" w:semiHidden="0" w:name="Light List"/>
+    <w:lsdException w:unhideWhenUsed="0" w:uiPriority="62" w:semiHidden="0" w:name="Light Grid"/>
+    <w:lsdException w:unhideWhenUsed="0" w:uiPriority="63" w:semiHidden="0" w:name="Medium Shading 1"/>
+    <w:lsdException w:unhideWhenUsed="0" w:uiPriority="64" w:semiHidden="0" w:name="Medium Shading 2"/>
+    <w:lsdException w:unhideWhenUsed="0" w:uiPriority="65" w:semiHidden="0" w:name="Medium List 1"/>
+    <w:lsdException w:unhideWhenUsed="0" w:uiPriority="66" w:semiHidden="0" w:name="Medium List 2"/>
+    <w:lsdException w:unhideWhenUsed="0" w:uiPriority="67" w:semiHidden="0" w:name="Medium Grid 1"/>
+    <w:lsdException w:unhideWhenUsed="0" w:uiPriority="68" w:semiHidden="0" w:name="Medium Grid 2"/>
+    <w:lsdException w:unhideWhenUsed="0" w:uiPriority="69" w:semiHidden="0" w:name="Medium Grid 3"/>
+    <w:lsdException w:unhideWhenUsed="0" w:uiPriority="70" w:semiHidden="0" w:name="Dark List"/>
+    <w:lsdException w:unhideWhenUsed="0" w:uiPriority="71" w:semiHidden="0" w:name="Colorful Shading"/>
+    <w:lsdException w:unhideWhenUsed="0" w:uiPriority="72" w:semiHidden="0" w:name="Colorful List"/>
+    <w:lsdException w:unhideWhenUsed="0" w:uiPriority="73" w:semiHidden="0" w:name="Colorful Grid"/>
+    <w:lsdException w:unhideWhenUsed="0" w:uiPriority="60" w:semiHidden="0" w:name="Light Shading Accent 1"/>
+    <w:lsdException w:unhideWhenUsed="0" w:uiPriority="61" w:semiHidden="0" w:name="Light List Accent 1"/>
+    <w:lsdException w:unhideWhenUsed="0" w:uiPriority="62" w:semiHidden="0" w:name="Light Grid Accent 1"/>
+    <w:lsdException w:unhideWhenUsed="0" w:uiPriority="63" w:semiHidden="0" w:name="Medium Shading 1 Accent 1"/>
+    <w:lsdException w:unhideWhenUsed="0" w:uiPriority="64" w:semiHidden="0" w:name="Medium Shading 2 Accent 1"/>
+    <w:lsdException w:unhideWhenUsed="0" w:uiPriority="65" w:semiHidden="0" w:name="Medium List 1 Accent 1"/>
+    <w:lsdException w:qFormat="1" w:unhideWhenUsed="0" w:uiPriority="34" w:semiHidden="0" w:name="List Paragraph"/>
+    <w:lsdException w:unhideWhenUsed="0" w:uiPriority="66" w:semiHidden="0" w:name="Medium List 2 Accent 1"/>
+    <w:lsdException w:unhideWhenUsed="0" w:uiPriority="67" w:semiHidden="0" w:name="Medium Grid 1 Accent 1"/>
+    <w:lsdException w:unhideWhenUsed="0" w:uiPriority="68" w:semiHidden="0" w:name="Medium Grid 2 Accent 1"/>
+    <w:lsdException w:unhideWhenUsed="0" w:uiPriority="69" w:semiHidden="0" w:name="Medium Grid 3 Accent 1"/>
+    <w:lsdException w:unhideWhenUsed="0" w:uiPriority="70" w:semiHidden="0" w:name="Dark List Accent 1"/>
+    <w:lsdException w:unhideWhenUsed="0" w:uiPriority="71" w:semiHidden="0" w:name="Colorful Shading Accent 1"/>
+    <w:lsdException w:unhideWhenUsed="0" w:uiPriority="72" w:semiHidden="0" w:name="Colorful List Accent 1"/>
+    <w:lsdException w:unhideWhenUsed="0" w:uiPriority="73" w:semiHidden="0" w:name="Colorful Grid Accent 1"/>
+    <w:lsdException w:unhideWhenUsed="0" w:uiPriority="60" w:semiHidden="0" w:name="Light Shading Accent 2"/>
+    <w:lsdException w:unhideWhenUsed="0" w:uiPriority="61" w:semiHidden="0" w:name="Light List Accent 2"/>
+    <w:lsdException w:unhideWhenUsed="0" w:uiPriority="62" w:semiHidden="0" w:name="Light Grid Accent 2"/>
+    <w:lsdException w:unhideWhenUsed="0" w:uiPriority="63" w:semiHidden="0" w:name="Medium Shading 1 Accent 2"/>
+    <w:lsdException w:unhideWhenUsed="0" w:uiPriority="64" w:semiHidden="0" w:name="Medium Shading 2 Accent 2"/>
+    <w:lsdException w:unhideWhenUsed="0" w:uiPriority="65" w:semiHidden="0" w:name="Medium List 1 Accent 2"/>
+    <w:lsdException w:unhideWhenUsed="0" w:uiPriority="66" w:semiHidden="0" w:name="Medium List 2 Accent 2"/>
+    <w:lsdException w:unhideWhenUsed="0" w:uiPriority="67" w:semiHidden="0" w:name="Medium Grid 1 Accent 2"/>
+    <w:lsdException w:unhideWhenUsed="0" w:uiPriority="68" w:semiHidden="0" w:name="Medium Grid 2 Accent 2"/>
+    <w:lsdException w:unhideWhenUsed="0" w:uiPriority="69" w:semiHidden="0" w:name="Medium Grid 3 Accent 2"/>
+    <w:lsdException w:unhideWhenUsed="0" w:uiPriority="70" w:semiHidden="0" w:name="Dark List Accent 2"/>
+    <w:lsdException w:unhideWhenUsed="0" w:uiPriority="71" w:semiHidden="0" w:name="Colorful Shading Accent 2"/>
+    <w:lsdException w:unhideWhenUsed="0" w:uiPriority="72" w:semiHidden="0" w:name="Colorful List Accent 2"/>
+    <w:lsdException w:unhideWhenUsed="0" w:uiPriority="73" w:semiHidden="0" w:name="Colorful Grid Accent 2"/>
+    <w:lsdException w:unhideWhenUsed="0" w:uiPriority="60" w:semiHidden="0" w:name="Light Shading Accent 3"/>
+    <w:lsdException w:unhideWhenUsed="0" w:uiPriority="61" w:semiHidden="0" w:name="Light List Accent 3"/>
+    <w:lsdException w:unhideWhenUsed="0" w:uiPriority="62" w:semiHidden="0" w:name="Light Grid Accent 3"/>
+    <w:lsdException w:unhideWhenUsed="0" w:uiPriority="63" w:semiHidden="0" w:name="Medium Shading 1 Accent 3"/>
+    <w:lsdException w:unhideWhenUsed="0" w:uiPriority="64" w:semiHidden="0" w:name="Medium Shading 2 Accent 3"/>
+    <w:lsdException w:unhideWhenUsed="0" w:uiPriority="65" w:semiHidden="0" w:name="Medium List 1 Accent 3"/>
+    <w:lsdException w:unhideWhenUsed="0" w:uiPriority="66" w:semiHidden="0" w:name="Medium List 2 Accent 3"/>
+    <w:lsdException w:unhideWhenUsed="0" w:uiPriority="67" w:semiHidden="0" w:name="Medium Grid 1 Accent 3"/>
+    <w:lsdException w:unhideWhenUsed="0" w:uiPriority="68" w:semiHidden="0" w:name="Medium Grid 2 Accent 3"/>
+    <w:lsdException w:unhideWhenUsed="0" w:uiPriority="69" w:semiHidden="0" w:name="Medium Grid 3 Accent 3"/>
+    <w:lsdException w:unhideWhenUsed="0" w:uiPriority="70" w:semiHidden="0" w:name="Dark List Accent 3"/>
+    <w:lsdException w:unhideWhenUsed="0" w:uiPriority="71" w:semiHidden="0" w:name="Colorful Shading Accent 3"/>
+    <w:lsdException w:unhideWhenUsed="0" w:uiPriority="72" w:semiHidden="0" w:name="Colorful List Accent 3"/>
+    <w:lsdException w:unhideWhenUsed="0" w:uiPriority="73" w:semiHidden="0" w:name="Colorful Grid Accent 3"/>
+    <w:lsdException w:unhideWhenUsed="0" w:uiPriority="60" w:semiHidden="0" w:name="Light Shading Accent 4"/>
+    <w:lsdException w:unhideWhenUsed="0" w:uiPriority="61" w:semiHidden="0" w:name="Light List Accent 4"/>
+    <w:lsdException w:unhideWhenUsed="0" w:uiPriority="62" w:semiHidden="0" w:name="Light Grid Accent 4"/>
+    <w:lsdException w:unhideWhenUsed="0" w:uiPriority="63" w:semiHidden="0" w:name="Medium Shading 1 Accent 4"/>
+    <w:lsdException w:unhideWhenUsed="0" w:uiPriority="64" w:semiHidden="0" w:name="Medium Shading 2 Accent 4"/>
+    <w:lsdException w:unhideWhenUsed="0" w:uiPriority="65" w:semiHidden="0" w:name="Medium List 1 Accent 4"/>
+    <w:lsdException w:unhideWhenUsed="0" w:uiPriority="66" w:semiHidden="0" w:name="Medium List 2 Accent 4"/>
+    <w:lsdException w:unhideWhenUsed="0" w:uiPriority="67" w:semiHidden="0" w:name="Medium Grid 1 Accent 4"/>
+    <w:lsdException w:unhideWhenUsed="0" w:uiPriority="68" w:semiHidden="0" w:name="Medium Grid 2 Accent 4"/>
+    <w:lsdException w:unhideWhenUsed="0" w:uiPriority="69" w:semiHidden="0" w:name="Medium Grid 3 Accent 4"/>
+    <w:lsdException w:unhideWhenUsed="0" w:uiPriority="70" w:semiHidden="0" w:name="Dark List Accent 4"/>
+    <w:lsdException w:unhideWhenUsed="0" w:uiPriority="71" w:semiHidden="0" w:name="Colorful Shading Accent 4"/>
+    <w:lsdException w:unhideWhenUsed="0" w:uiPriority="72" w:semiHidden="0" w:name="Colorful List Accent 4"/>
+    <w:lsdException w:unhideWhenUsed="0" w:uiPriority="73" w:semiHidden="0" w:name="Colorful Grid Accent 4"/>
+    <w:lsdException w:unhideWhenUsed="0" w:uiPriority="60" w:semiHidden="0" w:name="Light Shading Accent 5"/>
+    <w:lsdException w:unhideWhenUsed="0" w:uiPriority="61" w:semiHidden="0" w:name="Light List Accent 5"/>
+    <w:lsdException w:unhideWhenUsed="0" w:uiPriority="62" w:semiHidden="0" w:name="Light Grid Accent 5"/>
+    <w:lsdException w:unhideWhenUsed="0" w:uiPriority="63" w:semiHidden="0" w:name="Medium Shading 1 Accent 5"/>
+    <w:lsdException w:unhideWhenUsed="0" w:uiPriority="64" w:semiHidden="0" w:name="Medium Shading 2 Accent 5"/>
+    <w:lsdException w:unhideWhenUsed="0" w:uiPriority="65" w:semiHidden="0" w:name="Medium List 1 Accent 5"/>
+    <w:lsdException w:unhideWhenUsed="0" w:uiPriority="66" w:semiHidden="0" w:name="Medium List 2 Accent 5"/>
+    <w:lsdException w:unhideWhenUsed="0" w:uiPriority="67" w:semiHidden="0" w:name="Medium Grid 1 Accent 5"/>
+    <w:lsdException w:unhideWhenUsed="0" w:uiPriority="68" w:semiHidden="0" w:name="Medium Grid 2 Accent 5"/>
+    <w:lsdException w:unhideWhenUsed="0" w:uiPriority="69" w:semiHidden="0" w:name="Medium Grid 3 Accent 5"/>
+    <w:lsdException w:unhideWhenUsed="0" w:uiPriority="70" w:semiHidden="0" w:name="Dark List Accent 5"/>
+    <w:lsdException w:unhideWhenUsed="0" w:uiPriority="71" w:semiHidden="0" w:name="Colorful Shading Accent 5"/>
+    <w:lsdException w:unhideWhenUsed="0" w:uiPriority="72" w:semiHidden="0" w:name="Colorful List Accent 5"/>
+    <w:lsdException w:unhideWhenUsed="0" w:uiPriority="73" w:semiHidden="0" w:name="Colorful Grid Accent 5"/>
+    <w:lsdException w:unhideWhenUsed="0" w:uiPriority="60" w:semiHidden="0" w:name="Light Shading Accent 6"/>
+    <w:lsdException w:unhideWhenUsed="0" w:uiPriority="61" w:semiHidden="0" w:name="Light List Accent 6"/>
+    <w:lsdException w:unhideWhenUsed="0" w:uiPriority="62" w:semiHidden="0" w:name="Light Grid Accent 6"/>
+    <w:lsdException w:unhideWhenUsed="0" w:uiPriority="63" w:semiHidden="0" w:name="Medium Shading 1 Accent 6"/>
+    <w:lsdException w:unhideWhenUsed="0" w:uiPriority="64" w:semiHidden="0" w:name="Medium Shading 2 Accent 6"/>
+    <w:lsdException w:unhideWhenUsed="0" w:uiPriority="65" w:semiHidden="0" w:name="Medium List 1 Accent 6"/>
+    <w:lsdException w:unhideWhenUsed="0" w:uiPriority="66" w:semiHidden="0" w:name="Medium List 2 Accent 6"/>
+    <w:lsdException w:unhideWhenUsed="0" w:uiPriority="67" w:semiHidden="0" w:name="Medium Grid 1 Accent 6"/>
+    <w:lsdException w:unhideWhenUsed="0" w:uiPriority="68" w:semiHidden="0" w:name="Medium Grid 2 Accent 6"/>
+    <w:lsdException w:unhideWhenUsed="0" w:uiPriority="69" w:semiHidden="0" w:name="Medium Grid 3 Accent 6"/>
+    <w:lsdException w:unhideWhenUsed="0" w:uiPriority="70" w:semiHidden="0" w:name="Dark List Accent 6"/>
+    <w:lsdException w:unhideWhenUsed="0" w:uiPriority="71" w:semiHidden="0" w:name="Colorful Shading Accent 6"/>
+    <w:lsdException w:unhideWhenUsed="0" w:uiPriority="72" w:semiHidden="0" w:name="Colorful List Accent 6"/>
+    <w:lsdException w:unhideWhenUsed="0" w:uiPriority="73" w:semiHidden="0" w:name="Colorful Grid Accent 6"/>
   </w:latentStyles>
-  <w:style w:type="paragraph" w:default="1" w:styleId="Normal">
+  <w:style w:type="paragraph" w:default="1" w:styleId="1">
     <w:name w:val="Normal"/>
     <w:qFormat/>
-    <w:rsid w:val="00E035BA"/>
+    <w:uiPriority w:val="0"/>
     <w:pPr>
       <w:spacing w:after="0" w:line="240" w:lineRule="auto"/>
     </w:pPr>
     <w:rPr>
-      <w:rFonts w:ascii="Times New Roman" w:eastAsia="Times New Roman" w:hAnsi="Times New Roman" w:cs="Times New Roman"/>
+      <w:rFonts w:ascii="Times New Roman" w:hAnsi="Times New Roman" w:eastAsia="Times New Roman" w:cs="Times New Roman"/>
       <w:sz w:val="26"/>
       <w:szCs w:val="24"/>
-      <w:lang w:val="vi-VN"/>
+      <w:lang w:val="vi-VN" w:eastAsia="en-US" w:bidi="ar-SA"/>
     </w:rPr>
   </w:style>
-  <w:style w:type="character" w:default="1" w:styleId="DefaultParagraphFont">
+  <w:style w:type="character" w:default="1" w:styleId="2">
     <w:name w:val="Default Paragraph Font"/>
-    <w:uiPriority w:val="1"/>
     <w:semiHidden/>
     <w:unhideWhenUsed/>
+    <w:uiPriority w:val="1"/>
   </w:style>
-  <w:style w:type="table" w:default="1" w:styleId="TableNormal">
+  <w:style w:type="table" w:default="1" w:styleId="3">
     <w:name w:val="Normal Table"/>
-    <w:uiPriority w:val="99"/>
     <w:semiHidden/>
     <w:unhideWhenUsed/>
+    <w:qFormat/>
+    <w:uiPriority w:val="99"/>
     <w:tblPr>
-      <w:tblInd w:w="0" w:type="dxa"/>
       <w:tblCellMar>
         <w:top w:w="0" w:type="dxa"/>
         <w:left w:w="108" w:type="dxa"/>
@@ -1074,18 +962,12 @@
       </w:tblCellMar>
     </w:tblPr>
   </w:style>
-  <w:style w:type="numbering" w:default="1" w:styleId="NoList">
-    <w:name w:val="No List"/>
-    <w:uiPriority w:val="99"/>
-    <w:semiHidden/>
-    <w:unhideWhenUsed/>
-  </w:style>
-  <w:style w:type="paragraph" w:styleId="Title">
+  <w:style w:type="paragraph" w:styleId="4">
     <w:name w:val="Title"/>
-    <w:basedOn w:val="Normal"/>
-    <w:link w:val="TitleChar"/>
+    <w:basedOn w:val="1"/>
+    <w:link w:val="5"/>
     <w:qFormat/>
-    <w:rsid w:val="00E035BA"/>
+    <w:uiPriority w:val="0"/>
     <w:pPr>
       <w:spacing w:before="120" w:after="360" w:line="360" w:lineRule="auto"/>
       <w:jc w:val="center"/>
@@ -1098,25 +980,25 @@
       <w:lang w:val="en-US"/>
     </w:rPr>
   </w:style>
-  <w:style w:type="character" w:customStyle="1" w:styleId="TitleChar">
+  <w:style w:type="character" w:customStyle="1" w:styleId="5">
     <w:name w:val="Title Char"/>
-    <w:basedOn w:val="DefaultParagraphFont"/>
-    <w:link w:val="Title"/>
-    <w:rsid w:val="00E035BA"/>
+    <w:basedOn w:val="2"/>
+    <w:link w:val="4"/>
+    <w:qFormat/>
+    <w:uiPriority w:val="0"/>
     <w:rPr>
-      <w:rFonts w:ascii="Times New Roman" w:eastAsia="Times New Roman" w:hAnsi="Times New Roman" w:cs="Times New Roman"/>
+      <w:rFonts w:ascii="Times New Roman" w:hAnsi="Times New Roman" w:eastAsia="Times New Roman" w:cs="Times New Roman"/>
       <w:b/>
       <w:color w:val="000000"/>
       <w:sz w:val="38"/>
       <w:szCs w:val="20"/>
     </w:rPr>
   </w:style>
-  <w:style w:type="paragraph" w:styleId="ListParagraph">
+  <w:style w:type="paragraph" w:styleId="6">
     <w:name w:val="List Paragraph"/>
-    <w:basedOn w:val="Normal"/>
+    <w:basedOn w:val="1"/>
+    <w:qFormat/>
     <w:uiPriority w:val="34"/>
-    <w:qFormat/>
-    <w:rsid w:val="00E035BA"/>
     <w:pPr>
       <w:ind w:left="720"/>
       <w:contextualSpacing/>
@@ -1168,7 +1050,7 @@
     </a:clrScheme>
     <a:fontScheme name="Office">
       <a:majorFont>
-        <a:latin typeface="Calibri Light" panose="020F0302020204030204"/>
+        <a:latin typeface="Calibri Light"/>
         <a:ea typeface=""/>
         <a:cs typeface=""/>
         <a:font script="Jpan" typeface="游ゴシック Light"/>
@@ -1203,7 +1085,7 @@
         <a:font script="Geor" typeface="Sylfaen"/>
       </a:majorFont>
       <a:minorFont>
-        <a:latin typeface="Calibri" panose="020F0502020204030204"/>
+        <a:latin typeface="Calibri"/>
         <a:ea typeface=""/>
         <a:cs typeface=""/>
         <a:font script="Jpan" typeface="游明朝"/>
@@ -1377,11 +1259,5 @@
     </a:fmtScheme>
   </a:themeElements>
   <a:objectDefaults/>
-  <a:extraClrSchemeLst/>
-  <a:extLst>
-    <a:ext uri="{05A4C25C-085E-4340-85A3-A5531E510DB2}">
-      <thm15:themeFamily xmlns:thm15="http://schemas.microsoft.com/office/thememl/2012/main" name="Office Theme" id="{62F939B6-93AF-4DB8-9C6B-D6C7DFDC589F}" vid="{4A3C46E8-61CC-4603-A589-7422A47A8E4A}"/>
-    </a:ext>
-  </a:extLst>
 </a:theme>
 </file>
</xml_diff>